<commit_message>
refs #888 Kleine Anpassungen
Former-commit-id: c0d38ba4418e547f5cf1dc77b304cb040f9372c1
</commit_message>
<xml_diff>
--- a/doc/Bericht/02_Abstract/Abstract.docx
+++ b/doc/Bericht/02_Abstract/Abstract.docx
@@ -135,16 +135,63 @@
           </w:p>
         </w:tc>
       </w:tr>
+      <w:tr>
+        <w:trPr>
+          <w:cnfStyle w:val="000000010000" w:firstRow="0" w:lastRow="0" w:firstColumn="0" w:lastColumn="0" w:oddVBand="0" w:evenVBand="0" w:oddHBand="0" w:evenHBand="1" w:firstRowFirstColumn="0" w:firstRowLastColumn="0" w:lastRowFirstColumn="0" w:lastRowLastColumn="0"/>
+        </w:trPr>
+        <w:tc>
+          <w:tcPr>
+            <w:tcW w:w="1280" w:type="dxa"/>
+          </w:tcPr>
+          <w:p>
+            <w:r>
+              <w:t>30.05.2012</w:t>
+            </w:r>
+          </w:p>
+        </w:tc>
+        <w:tc>
+          <w:tcPr>
+            <w:tcW w:w="993" w:type="dxa"/>
+          </w:tcPr>
+          <w:p>
+            <w:r>
+              <w:t>1.1</w:t>
+            </w:r>
+          </w:p>
+        </w:tc>
+        <w:tc>
+          <w:tcPr>
+            <w:tcW w:w="4674" w:type="dxa"/>
+          </w:tcPr>
+          <w:p>
+            <w:r>
+              <w:t>Kleine Anpassungen</w:t>
+            </w:r>
+          </w:p>
+        </w:tc>
+        <w:tc>
+          <w:tcPr>
+            <w:tcW w:w="2303" w:type="dxa"/>
+          </w:tcPr>
+          <w:p>
+            <w:r>
+              <w:t>LE</w:t>
+            </w:r>
+            <w:bookmarkStart w:id="1" w:name="_GoBack"/>
+            <w:bookmarkEnd w:id="1"/>
+          </w:p>
+        </w:tc>
+      </w:tr>
     </w:tbl>
     <w:p>
       <w:pPr>
         <w:pStyle w:val="Heading2"/>
       </w:pPr>
-      <w:bookmarkStart w:id="1" w:name="_Toc287347256"/>
+      <w:bookmarkStart w:id="2" w:name="_Toc287347256"/>
       <w:r>
         <w:t>Abstract</w:t>
       </w:r>
-      <w:bookmarkEnd w:id="1"/>
+      <w:bookmarkEnd w:id="2"/>
     </w:p>
     <w:p>
       <w:pPr>
@@ -155,19 +202,19 @@
         <w:spacing w:before="100" w:beforeAutospacing="1" w:after="100" w:afterAutospacing="1"/>
         <w:textAlignment w:val="baseline"/>
         <w:rPr>
-          <w:rFonts w:ascii="Arial" w:eastAsia="Times New Roman" w:hAnsi="Arial" w:cs="Arial"/>
+          <w:rFonts w:eastAsia="Times New Roman" w:cstheme="minorHAnsi"/>
           <w:color w:val="000000"/>
-          <w:sz w:val="23"/>
-          <w:szCs w:val="23"/>
+          <w:sz w:val="22"/>
+          <w:szCs w:val="22"/>
           <w:lang w:eastAsia="de-CH"/>
         </w:rPr>
       </w:pPr>
       <w:r>
         <w:rPr>
-          <w:rFonts w:ascii="Arial" w:eastAsia="Times New Roman" w:hAnsi="Arial" w:cs="Arial"/>
+          <w:rFonts w:eastAsia="Times New Roman" w:cstheme="minorHAnsi"/>
           <w:color w:val="000000"/>
-          <w:sz w:val="23"/>
-          <w:szCs w:val="23"/>
+          <w:sz w:val="22"/>
+          <w:szCs w:val="22"/>
           <w:lang w:eastAsia="de-CH"/>
         </w:rPr>
         <w:t>Abstract die wichtigsten Punkte bei den neuen Erkenntnissen</w:t>
@@ -182,19 +229,19 @@
         <w:spacing w:before="100" w:beforeAutospacing="1" w:after="100" w:afterAutospacing="1"/>
         <w:textAlignment w:val="baseline"/>
         <w:rPr>
-          <w:rFonts w:ascii="Arial" w:eastAsia="Times New Roman" w:hAnsi="Arial" w:cs="Arial"/>
+          <w:rFonts w:eastAsia="Times New Roman" w:cstheme="minorHAnsi"/>
           <w:color w:val="000000"/>
-          <w:sz w:val="23"/>
-          <w:szCs w:val="23"/>
+          <w:sz w:val="22"/>
+          <w:szCs w:val="22"/>
           <w:lang w:eastAsia="de-CH"/>
         </w:rPr>
       </w:pPr>
       <w:r>
         <w:rPr>
-          <w:rFonts w:ascii="Arial" w:eastAsia="Times New Roman" w:hAnsi="Arial" w:cs="Arial"/>
+          <w:rFonts w:eastAsia="Times New Roman" w:cstheme="minorHAnsi"/>
           <w:color w:val="000000"/>
-          <w:sz w:val="23"/>
-          <w:szCs w:val="23"/>
+          <w:sz w:val="22"/>
+          <w:szCs w:val="22"/>
           <w:lang w:eastAsia="de-CH"/>
         </w:rPr>
         <w:t>Problem. Grosse Bildschirme werden immer preiswerter, bieten Möglichkeit um Dinge attraktiv zu präsentieren. Mit Kinect ergibt sich neue Steuerung. HSR möchte wissen ob dies für eine neue Präsentation geeignet ist.</w:t>
@@ -209,19 +256,19 @@
         <w:spacing w:before="100" w:beforeAutospacing="1" w:after="100" w:afterAutospacing="1"/>
         <w:textAlignment w:val="baseline"/>
         <w:rPr>
-          <w:rFonts w:ascii="Arial" w:eastAsia="Times New Roman" w:hAnsi="Arial" w:cs="Arial"/>
+          <w:rFonts w:eastAsia="Times New Roman" w:cstheme="minorHAnsi"/>
           <w:color w:val="000000"/>
-          <w:sz w:val="23"/>
-          <w:szCs w:val="23"/>
+          <w:sz w:val="22"/>
+          <w:szCs w:val="22"/>
           <w:lang w:eastAsia="de-CH"/>
         </w:rPr>
       </w:pPr>
       <w:r>
         <w:rPr>
-          <w:rFonts w:ascii="Arial" w:eastAsia="Times New Roman" w:hAnsi="Arial" w:cs="Arial"/>
+          <w:rFonts w:eastAsia="Times New Roman" w:cstheme="minorHAnsi"/>
           <w:color w:val="000000"/>
-          <w:sz w:val="23"/>
-          <w:szCs w:val="23"/>
+          <w:sz w:val="22"/>
+          <w:szCs w:val="22"/>
           <w:lang w:eastAsia="de-CH"/>
         </w:rPr>
         <w:t>Warum ist Problem ein Problem. Ansteuerung der Bildschirme ist noch in der vollen Entwicklung. Die Ansteuerung mittels Gesten ist noch wenig erforscht. Ob in diesem Raum überhaupt so eine Wand akzeptiert werden würde steht in den Sternen.</w:t>
@@ -236,19 +283,19 @@
         <w:spacing w:before="100" w:beforeAutospacing="1" w:after="100" w:afterAutospacing="1"/>
         <w:textAlignment w:val="baseline"/>
         <w:rPr>
-          <w:rFonts w:ascii="Arial" w:eastAsia="Times New Roman" w:hAnsi="Arial" w:cs="Arial"/>
+          <w:rFonts w:eastAsia="Times New Roman" w:cstheme="minorHAnsi"/>
           <w:color w:val="000000"/>
-          <w:sz w:val="23"/>
-          <w:szCs w:val="23"/>
+          <w:sz w:val="22"/>
+          <w:szCs w:val="22"/>
           <w:lang w:eastAsia="de-CH"/>
         </w:rPr>
       </w:pPr>
       <w:r>
         <w:rPr>
-          <w:rFonts w:ascii="Arial" w:eastAsia="Times New Roman" w:hAnsi="Arial" w:cs="Arial"/>
+          <w:rFonts w:eastAsia="Times New Roman" w:cstheme="minorHAnsi"/>
           <w:color w:val="000000"/>
-          <w:sz w:val="23"/>
-          <w:szCs w:val="23"/>
+          <w:sz w:val="22"/>
+          <w:szCs w:val="22"/>
           <w:lang w:eastAsia="de-CH"/>
         </w:rPr>
         <w:t>Lösung</w:t>
@@ -263,19 +310,19 @@
         <w:spacing w:before="100" w:beforeAutospacing="1" w:after="100" w:afterAutospacing="1"/>
         <w:textAlignment w:val="baseline"/>
         <w:rPr>
-          <w:rFonts w:ascii="Arial" w:eastAsia="Times New Roman" w:hAnsi="Arial" w:cs="Arial"/>
+          <w:rFonts w:eastAsia="Times New Roman" w:cstheme="minorHAnsi"/>
           <w:color w:val="000000"/>
-          <w:sz w:val="23"/>
-          <w:szCs w:val="23"/>
+          <w:sz w:val="22"/>
+          <w:szCs w:val="22"/>
           <w:lang w:eastAsia="de-CH"/>
         </w:rPr>
       </w:pPr>
       <w:r>
         <w:rPr>
-          <w:rFonts w:ascii="Arial" w:eastAsia="Times New Roman" w:hAnsi="Arial" w:cs="Arial"/>
+          <w:rFonts w:eastAsia="Times New Roman" w:cstheme="minorHAnsi"/>
           <w:color w:val="000000"/>
-          <w:sz w:val="23"/>
-          <w:szCs w:val="23"/>
+          <w:sz w:val="22"/>
+          <w:szCs w:val="22"/>
           <w:lang w:eastAsia="de-CH"/>
         </w:rPr>
         <w:t>In der Studie konnte folgendes gezeigt werden und daher wurde folgender Schluss gezogen. Im Bereich Videokarten können wir das folgende sagen...</w:t>
@@ -290,19 +337,19 @@
         <w:spacing w:before="100" w:beforeAutospacing="1" w:after="100" w:afterAutospacing="1"/>
         <w:textAlignment w:val="baseline"/>
         <w:rPr>
-          <w:rFonts w:ascii="Arial" w:eastAsia="Times New Roman" w:hAnsi="Arial" w:cs="Arial"/>
+          <w:rFonts w:eastAsia="Times New Roman" w:cstheme="minorHAnsi"/>
           <w:color w:val="000000"/>
-          <w:sz w:val="23"/>
-          <w:szCs w:val="23"/>
+          <w:sz w:val="22"/>
+          <w:szCs w:val="22"/>
           <w:lang w:eastAsia="de-CH"/>
         </w:rPr>
       </w:pPr>
       <w:r>
         <w:rPr>
-          <w:rFonts w:ascii="Arial" w:eastAsia="Times New Roman" w:hAnsi="Arial" w:cs="Arial"/>
+          <w:rFonts w:eastAsia="Times New Roman" w:cstheme="minorHAnsi"/>
           <w:color w:val="000000"/>
-          <w:sz w:val="23"/>
-          <w:szCs w:val="23"/>
+          <w:sz w:val="22"/>
+          <w:szCs w:val="22"/>
           <w:lang w:eastAsia="de-CH"/>
         </w:rPr>
         <w:t>Weiteres/Ausbau/Forschung/Ausblick</w:t>
@@ -317,19 +364,19 @@
         <w:spacing w:before="100" w:beforeAutospacing="1" w:after="100" w:afterAutospacing="1"/>
         <w:textAlignment w:val="baseline"/>
         <w:rPr>
-          <w:rFonts w:ascii="Arial" w:eastAsia="Times New Roman" w:hAnsi="Arial" w:cs="Arial"/>
+          <w:rFonts w:eastAsia="Times New Roman" w:cstheme="minorHAnsi"/>
           <w:color w:val="000000"/>
-          <w:sz w:val="23"/>
-          <w:szCs w:val="23"/>
+          <w:sz w:val="22"/>
+          <w:szCs w:val="22"/>
           <w:lang w:eastAsia="de-CH"/>
         </w:rPr>
       </w:pPr>
       <w:r>
         <w:rPr>
-          <w:rFonts w:ascii="Arial" w:eastAsia="Times New Roman" w:hAnsi="Arial" w:cs="Arial"/>
+          <w:rFonts w:eastAsia="Times New Roman" w:cstheme="minorHAnsi"/>
           <w:color w:val="000000"/>
-          <w:sz w:val="23"/>
-          <w:szCs w:val="23"/>
+          <w:sz w:val="22"/>
+          <w:szCs w:val="22"/>
           <w:lang w:eastAsia="de-CH"/>
         </w:rPr>
         <w:t>Dieses Projekt wird Grundlage für folgende Sachen...</w:t>
@@ -459,7 +506,28 @@
           <w:sz w:val="22"/>
           <w:szCs w:val="22"/>
         </w:rPr>
-        <w:t xml:space="preserve">statt einem Eingabegerät wie Tastatur oder Maus </w:t>
+        <w:t>statt Tastatur</w:t>
+      </w:r>
+      <w:r>
+        <w:rPr>
+          <w:sz w:val="22"/>
+          <w:szCs w:val="22"/>
+        </w:rPr>
+        <w:t>, Maus</w:t>
+      </w:r>
+      <w:r>
+        <w:rPr>
+          <w:sz w:val="22"/>
+          <w:szCs w:val="22"/>
+        </w:rPr>
+        <w:t xml:space="preserve"> oder </w:t>
+      </w:r>
+      <w:r>
+        <w:rPr>
+          <w:sz w:val="22"/>
+          <w:szCs w:val="22"/>
+        </w:rPr>
+        <w:t xml:space="preserve">Touch </w:t>
       </w:r>
       <w:r>
         <w:rPr>
@@ -1175,7 +1243,14 @@
           <w:sz w:val="22"/>
           <w:szCs w:val="22"/>
         </w:rPr>
-        <w:t>per Drag&amp;Drop zur Video Wall hinzugefügt werden können.</w:t>
+        <w:t>mithilfe eines Add-on Systems</w:t>
+      </w:r>
+      <w:r>
+        <w:rPr>
+          <w:sz w:val="22"/>
+          <w:szCs w:val="22"/>
+        </w:rPr>
+        <w:t xml:space="preserve"> zur Video Wall hinzugefügt werden können.</w:t>
       </w:r>
       <w:r>
         <w:rPr>
@@ -1225,22 +1300,99 @@
           <w:sz w:val="22"/>
           <w:szCs w:val="22"/>
         </w:rPr>
+        <w:t>Benutzerbeobachtungen</w:t>
+      </w:r>
+      <w:r>
+        <w:rPr>
+          <w:sz w:val="22"/>
+          <w:szCs w:val="22"/>
+        </w:rPr>
+        <w:t xml:space="preserve"> haben ergeben, dass eine Video Wall an der HSR </w:t>
+      </w:r>
+      <w:r>
+        <w:rPr>
+          <w:sz w:val="22"/>
+          <w:szCs w:val="22"/>
+        </w:rPr>
+        <w:t>positiv wahrgenommen werden würde.</w:t>
+      </w:r>
+      <w:r>
+        <w:rPr>
+          <w:sz w:val="22"/>
+          <w:szCs w:val="22"/>
+        </w:rPr>
+        <w:t xml:space="preserve"> </w:t>
+      </w:r>
+      <w:r>
+        <w:rPr>
+          <w:sz w:val="22"/>
+          <w:szCs w:val="22"/>
+        </w:rPr>
+        <w:t xml:space="preserve">Ein Grossteil der </w:t>
+      </w:r>
+      <w:r>
+        <w:rPr>
+          <w:sz w:val="22"/>
+          <w:szCs w:val="22"/>
+        </w:rPr>
+        <w:t>P</w:t>
+      </w:r>
+      <w:r>
+        <w:rPr>
+          <w:sz w:val="22"/>
+          <w:szCs w:val="22"/>
+        </w:rPr>
+        <w:t>assanten nahm</w:t>
+      </w:r>
+      <w:r>
+        <w:rPr>
+          <w:sz w:val="22"/>
+          <w:szCs w:val="22"/>
+        </w:rPr>
+        <w:t xml:space="preserve"> sich Zeit,</w:t>
+      </w:r>
+      <w:r>
+        <w:rPr>
+          <w:sz w:val="22"/>
+          <w:szCs w:val="22"/>
+        </w:rPr>
+        <w:t xml:space="preserve"> sich mit den Testinstallation</w:t>
+      </w:r>
+      <w:r>
+        <w:rPr>
+          <w:sz w:val="22"/>
+          <w:szCs w:val="22"/>
+        </w:rPr>
+        <w:t>en</w:t>
+      </w:r>
+      <w:r>
+        <w:rPr>
+          <w:sz w:val="22"/>
+          <w:szCs w:val="22"/>
+        </w:rPr>
+        <w:t xml:space="preserve"> </w:t>
+      </w:r>
+      <w:r>
+        <w:rPr>
+          <w:sz w:val="22"/>
+          <w:szCs w:val="22"/>
+        </w:rPr>
         <w:lastRenderedPageBreak/>
-        <w:t>Benutzerbeobachtungen</w:t>
-      </w:r>
-      <w:r>
-        <w:rPr>
-          <w:sz w:val="22"/>
-          <w:szCs w:val="22"/>
-        </w:rPr>
-        <w:t xml:space="preserve"> haben ergeben, dass eine Video Wall an der HSR </w:t>
-      </w:r>
-      <w:r>
-        <w:rPr>
-          <w:sz w:val="22"/>
-          <w:szCs w:val="22"/>
-        </w:rPr>
-        <w:t>positiv wahrgenommen werden würde.</w:t>
+        <w:t>auseinanderzusetzen.</w:t>
+      </w:r>
+      <w:r>
+        <w:rPr>
+          <w:sz w:val="22"/>
+          <w:szCs w:val="22"/>
+        </w:rPr>
+        <w:t xml:space="preserve"> Daher eignet sich die Video Wall gut</w:t>
+      </w:r>
+      <w:r>
+        <w:rPr>
+          <w:sz w:val="22"/>
+          <w:szCs w:val="22"/>
+        </w:rPr>
+        <w:t xml:space="preserve"> für</w:t>
       </w:r>
       <w:r>
         <w:rPr>
@@ -1254,35 +1406,7 @@
           <w:sz w:val="22"/>
           <w:szCs w:val="22"/>
         </w:rPr>
-        <w:t xml:space="preserve">Ein Grossteil der </w:t>
-      </w:r>
-      <w:r>
-        <w:rPr>
-          <w:sz w:val="22"/>
-          <w:szCs w:val="22"/>
-        </w:rPr>
-        <w:t>P</w:t>
-      </w:r>
-      <w:r>
-        <w:rPr>
-          <w:sz w:val="22"/>
-          <w:szCs w:val="22"/>
-        </w:rPr>
-        <w:t>assanten nahm</w:t>
-      </w:r>
-      <w:r>
-        <w:rPr>
-          <w:sz w:val="22"/>
-          <w:szCs w:val="22"/>
-        </w:rPr>
-        <w:t xml:space="preserve"> sich Zeit,</w:t>
-      </w:r>
-      <w:r>
-        <w:rPr>
-          <w:sz w:val="22"/>
-          <w:szCs w:val="22"/>
-        </w:rPr>
-        <w:t xml:space="preserve"> sich mit den Testinstallation</w:t>
+        <w:t>Präsentations- und Interaktionsmöglichkeit</w:t>
       </w:r>
       <w:r>
         <w:rPr>
@@ -1296,51 +1420,63 @@
           <w:sz w:val="22"/>
           <w:szCs w:val="22"/>
         </w:rPr>
-        <w:t xml:space="preserve"> auseinanderzusetzen.</w:t>
-      </w:r>
-      <w:r>
-        <w:rPr>
-          <w:sz w:val="22"/>
-          <w:szCs w:val="22"/>
-        </w:rPr>
-        <w:t xml:space="preserve"> Daher eignet sich die Video Wall gut</w:t>
-      </w:r>
-      <w:r>
-        <w:rPr>
-          <w:sz w:val="22"/>
-          <w:szCs w:val="22"/>
-        </w:rPr>
-        <w:t xml:space="preserve"> für</w:t>
-      </w:r>
-      <w:r>
-        <w:rPr>
-          <w:sz w:val="22"/>
-          <w:szCs w:val="22"/>
-        </w:rPr>
-        <w:t xml:space="preserve"> </w:t>
-      </w:r>
-      <w:r>
-        <w:rPr>
-          <w:sz w:val="22"/>
-          <w:szCs w:val="22"/>
-        </w:rPr>
-        <w:t>Präsentations- und Interaktionsmöglichkeit</w:t>
-      </w:r>
-      <w:r>
-        <w:rPr>
-          <w:sz w:val="22"/>
-          <w:szCs w:val="22"/>
-        </w:rPr>
-        <w:t>en</w:t>
-      </w:r>
-      <w:bookmarkStart w:id="2" w:name="_GoBack"/>
-      <w:bookmarkEnd w:id="2"/>
-      <w:r>
-        <w:rPr>
-          <w:sz w:val="22"/>
-          <w:szCs w:val="22"/>
-        </w:rPr>
-        <w:t xml:space="preserve"> an der HSR.</w:t>
+        <w:t xml:space="preserve"> an der HSR</w:t>
+      </w:r>
+      <w:r>
+        <w:rPr>
+          <w:sz w:val="22"/>
+          <w:szCs w:val="22"/>
+        </w:rPr>
+        <w:t xml:space="preserve"> und </w:t>
+      </w:r>
+      <w:r>
+        <w:rPr>
+          <w:sz w:val="22"/>
+          <w:szCs w:val="22"/>
+        </w:rPr>
+        <w:t xml:space="preserve">überrascht deren Nutzer mit </w:t>
+      </w:r>
+      <w:r>
+        <w:rPr>
+          <w:sz w:val="22"/>
+          <w:szCs w:val="22"/>
+        </w:rPr>
+        <w:t>eine</w:t>
+      </w:r>
+      <w:r>
+        <w:rPr>
+          <w:sz w:val="22"/>
+          <w:szCs w:val="22"/>
+        </w:rPr>
+        <w:t>m</w:t>
+      </w:r>
+      <w:r>
+        <w:rPr>
+          <w:sz w:val="22"/>
+          <w:szCs w:val="22"/>
+        </w:rPr>
+        <w:t xml:space="preserve"> Wow</w:t>
+      </w:r>
+      <w:r>
+        <w:rPr>
+          <w:sz w:val="22"/>
+          <w:szCs w:val="22"/>
+        </w:rPr>
+        <w:t>-</w:t>
+      </w:r>
+      <w:r>
+        <w:rPr>
+          <w:sz w:val="22"/>
+          <w:szCs w:val="22"/>
+        </w:rPr>
+        <w:t>Effekt</w:t>
+      </w:r>
+      <w:r>
+        <w:rPr>
+          <w:sz w:val="22"/>
+          <w:szCs w:val="22"/>
+        </w:rPr>
+        <w:t>.</w:t>
       </w:r>
     </w:p>
     <w:sectPr>
@@ -1449,30 +1585,45 @@
         <w:noProof/>
         <w:lang w:val="de-DE"/>
       </w:rPr>
+      <w:t>1</w:t>
+    </w:r>
+    <w:r>
+      <w:rPr>
+        <w:b/>
+      </w:rPr>
+      <w:fldChar w:fldCharType="end"/>
+    </w:r>
+    <w:r>
+      <w:rPr>
+        <w:lang w:val="de-DE"/>
+      </w:rPr>
+      <w:t xml:space="preserve"> von </w:t>
+    </w:r>
+    <w:r>
+      <w:fldChar w:fldCharType="begin"/>
+    </w:r>
+    <w:r>
+      <w:instrText>NUMPAGES  \* Arabic  \* MERGEFORMAT</w:instrText>
+    </w:r>
+    <w:r>
+      <w:fldChar w:fldCharType="separate"/>
+    </w:r>
+    <w:r>
+      <w:rPr>
+        <w:b/>
+        <w:noProof/>
+        <w:lang w:val="de-DE"/>
+      </w:rPr>
       <w:t>2</w:t>
     </w:r>
     <w:r>
       <w:rPr>
         <w:b/>
+        <w:noProof/>
+        <w:lang w:val="de-DE"/>
       </w:rPr>
       <w:fldChar w:fldCharType="end"/>
     </w:r>
-    <w:r>
-      <w:rPr>
-        <w:lang w:val="de-DE"/>
-      </w:rPr>
-      <w:t xml:space="preserve"> von </w:t>
-    </w:r>
-    <w:fldSimple w:instr="NUMPAGES  \* Arabic  \* MERGEFORMAT">
-      <w:r>
-        <w:rPr>
-          <w:b/>
-          <w:noProof/>
-          <w:lang w:val="de-DE"/>
-        </w:rPr>
-        <w:t>2</w:t>
-      </w:r>
-    </w:fldSimple>
   </w:p>
 </w:ftr>
 </file>
@@ -5691,7 +5842,7 @@
 </file>
 
 <file path=customXml/itemProps1.xml><?xml version="1.0" encoding="utf-8"?>
-<ds:datastoreItem xmlns:ds="http://schemas.openxmlformats.org/officeDocument/2006/customXml" ds:itemID="{94043862-73C2-458B-908E-F3D94FE16F02}">
+<ds:datastoreItem xmlns:ds="http://schemas.openxmlformats.org/officeDocument/2006/customXml" ds:itemID="{F89221FB-11DE-4BA9-AF2D-BAC98BDB6EDA}">
   <ds:schemaRefs>
     <ds:schemaRef ds:uri="http://schemas.openxmlformats.org/officeDocument/2006/bibliography"/>
   </ds:schemaRefs>

</xml_diff>

<commit_message>
refs #882 Video Wall -> HSR Videowall
Former-commit-id: 9133f0d5f28138a11aa6afd929535bfe3a7b3d85
</commit_message>
<xml_diff>
--- a/doc/Bericht/02_Abstract/Abstract.docx
+++ b/doc/Bericht/02_Abstract/Abstract.docx
@@ -177,8 +177,6 @@
             <w:r>
               <w:t>LE</w:t>
             </w:r>
-            <w:bookmarkStart w:id="1" w:name="_GoBack"/>
-            <w:bookmarkEnd w:id="1"/>
           </w:p>
         </w:tc>
       </w:tr>
@@ -187,11 +185,11 @@
       <w:pPr>
         <w:pStyle w:val="Heading2"/>
       </w:pPr>
-      <w:bookmarkStart w:id="2" w:name="_Toc287347256"/>
+      <w:bookmarkStart w:id="1" w:name="_Toc287347256"/>
       <w:r>
         <w:t>Abstract</w:t>
       </w:r>
-      <w:bookmarkEnd w:id="2"/>
+      <w:bookmarkEnd w:id="1"/>
     </w:p>
     <w:p>
       <w:pPr>
@@ -244,7 +242,29 @@
           <w:szCs w:val="22"/>
           <w:lang w:eastAsia="de-CH"/>
         </w:rPr>
-        <w:t>Problem. Grosse Bildschirme werden immer preiswerter, bieten Möglichkeit um Dinge attraktiv zu präsentieren. Mit Kinect ergibt sich neue Steuerung. HSR möchte wissen ob dies für eine neue Präsentation geeignet ist.</w:t>
+        <w:t xml:space="preserve">Problem. Grosse Bildschirme werden immer preiswerter, bieten Möglichkeit um Dinge attraktiv zu präsentieren. Mit </w:t>
+      </w:r>
+      <w:proofErr w:type="spellStart"/>
+      <w:r>
+        <w:rPr>
+          <w:rFonts w:eastAsia="Times New Roman" w:cstheme="minorHAnsi"/>
+          <w:color w:val="000000"/>
+          <w:sz w:val="22"/>
+          <w:szCs w:val="22"/>
+          <w:lang w:eastAsia="de-CH"/>
+        </w:rPr>
+        <w:t>Kinect</w:t>
+      </w:r>
+      <w:proofErr w:type="spellEnd"/>
+      <w:r>
+        <w:rPr>
+          <w:rFonts w:eastAsia="Times New Roman" w:cstheme="minorHAnsi"/>
+          <w:color w:val="000000"/>
+          <w:sz w:val="22"/>
+          <w:szCs w:val="22"/>
+          <w:lang w:eastAsia="de-CH"/>
+        </w:rPr>
+        <w:t xml:space="preserve"> ergibt sich neue Steuerung. HSR möchte wissen ob dies für eine neue Präsentation geeignet ist.</w:t>
       </w:r>
     </w:p>
     <w:p>
@@ -415,7 +435,23 @@
           <w:sz w:val="22"/>
           <w:szCs w:val="22"/>
         </w:rPr>
-        <w:t xml:space="preserve">eise zu präsentieren. Mittels Microsoft Kinect ergibt sich eine neue </w:t>
+        <w:t xml:space="preserve">eise zu präsentieren. Mittels Microsoft </w:t>
+      </w:r>
+      <w:proofErr w:type="spellStart"/>
+      <w:r>
+        <w:rPr>
+          <w:sz w:val="22"/>
+          <w:szCs w:val="22"/>
+        </w:rPr>
+        <w:t>Kinect</w:t>
+      </w:r>
+      <w:proofErr w:type="spellEnd"/>
+      <w:r>
+        <w:rPr>
+          <w:sz w:val="22"/>
+          <w:szCs w:val="22"/>
+        </w:rPr>
+        <w:t xml:space="preserve"> ergibt sich eine neue </w:t>
       </w:r>
       <w:r>
         <w:rPr>
@@ -576,8 +612,17 @@
           <w:sz w:val="22"/>
           <w:szCs w:val="22"/>
         </w:rPr>
-        <w:t xml:space="preserve"> und Kinect</w:t>
-      </w:r>
+        <w:t xml:space="preserve"> und </w:t>
+      </w:r>
+      <w:proofErr w:type="spellStart"/>
+      <w:r>
+        <w:rPr>
+          <w:sz w:val="22"/>
+          <w:szCs w:val="22"/>
+        </w:rPr>
+        <w:t>Kinect</w:t>
+      </w:r>
+      <w:proofErr w:type="spellEnd"/>
       <w:r>
         <w:rPr>
           <w:sz w:val="22"/>
@@ -597,7 +642,14 @@
           <w:sz w:val="22"/>
           <w:szCs w:val="22"/>
         </w:rPr>
-        <w:t xml:space="preserve"> als Video Wall bezeichnet </w:t>
+        <w:t xml:space="preserve"> als Videow</w:t>
+      </w:r>
+      <w:r>
+        <w:rPr>
+          <w:sz w:val="22"/>
+          <w:szCs w:val="22"/>
+        </w:rPr>
+        <w:t xml:space="preserve">all bezeichnet </w:t>
       </w:r>
       <w:r>
         <w:rPr>
@@ -688,8 +740,31 @@
           <w:sz w:val="22"/>
           <w:szCs w:val="22"/>
         </w:rPr>
-        <w:t xml:space="preserve"> Video Wall an der Hochschule selbst eignet</w:t>
-      </w:r>
+        <w:t xml:space="preserve"> </w:t>
+      </w:r>
+      <w:r>
+        <w:rPr>
+          <w:sz w:val="22"/>
+          <w:szCs w:val="22"/>
+        </w:rPr>
+        <w:t>Videowall</w:t>
+      </w:r>
+      <w:r>
+        <w:rPr>
+          <w:sz w:val="22"/>
+          <w:szCs w:val="22"/>
+        </w:rPr>
+        <w:t xml:space="preserve"> an der Hochschule selbst </w:t>
+      </w:r>
+      <w:proofErr w:type="gramStart"/>
+      <w:r>
+        <w:rPr>
+          <w:sz w:val="22"/>
+          <w:szCs w:val="22"/>
+        </w:rPr>
+        <w:t>eignet</w:t>
+      </w:r>
+      <w:proofErr w:type="gramEnd"/>
       <w:r>
         <w:rPr>
           <w:sz w:val="22"/>
@@ -717,8 +792,17 @@
           <w:sz w:val="22"/>
           <w:szCs w:val="22"/>
         </w:rPr>
-        <w:t>einer grösseren Anzahl Bildschirme</w:t>
-      </w:r>
+        <w:t xml:space="preserve">einer grösseren Anzahl </w:t>
+      </w:r>
+      <w:proofErr w:type="gramStart"/>
+      <w:r>
+        <w:rPr>
+          <w:sz w:val="22"/>
+          <w:szCs w:val="22"/>
+        </w:rPr>
+        <w:t>Bildschirme</w:t>
+      </w:r>
+      <w:proofErr w:type="gramEnd"/>
       <w:r>
         <w:rPr>
           <w:sz w:val="22"/>
@@ -829,8 +913,17 @@
           <w:sz w:val="22"/>
           <w:szCs w:val="22"/>
         </w:rPr>
-        <w:t xml:space="preserve"> Kinect</w:t>
-      </w:r>
+        <w:t xml:space="preserve"> </w:t>
+      </w:r>
+      <w:proofErr w:type="spellStart"/>
+      <w:r>
+        <w:rPr>
+          <w:sz w:val="22"/>
+          <w:szCs w:val="22"/>
+        </w:rPr>
+        <w:t>Kinect</w:t>
+      </w:r>
+      <w:proofErr w:type="spellEnd"/>
       <w:r>
         <w:rPr>
           <w:sz w:val="22"/>
@@ -871,7 +964,23 @@
           <w:sz w:val="22"/>
           <w:szCs w:val="22"/>
         </w:rPr>
-        <w:t xml:space="preserve">stadien Usability Tests durchgeführt. </w:t>
+        <w:t xml:space="preserve">stadien </w:t>
+      </w:r>
+      <w:proofErr w:type="spellStart"/>
+      <w:r>
+        <w:rPr>
+          <w:sz w:val="22"/>
+          <w:szCs w:val="22"/>
+        </w:rPr>
+        <w:t>Usability</w:t>
+      </w:r>
+      <w:proofErr w:type="spellEnd"/>
+      <w:r>
+        <w:rPr>
+          <w:sz w:val="22"/>
+          <w:szCs w:val="22"/>
+        </w:rPr>
+        <w:t xml:space="preserve"> Tests durchgeführt. </w:t>
       </w:r>
       <w:r>
         <w:rPr>
@@ -913,7 +1022,21 @@
           <w:sz w:val="22"/>
           <w:szCs w:val="22"/>
         </w:rPr>
-        <w:t>Raum für die Video Wall eignet, mit welcher Monitorkonstellation sie sich gut</w:t>
+        <w:t xml:space="preserve">Raum für die </w:t>
+      </w:r>
+      <w:r>
+        <w:rPr>
+          <w:sz w:val="22"/>
+          <w:szCs w:val="22"/>
+        </w:rPr>
+        <w:t>Videowall</w:t>
+      </w:r>
+      <w:r>
+        <w:rPr>
+          <w:sz w:val="22"/>
+          <w:szCs w:val="22"/>
+        </w:rPr>
+        <w:t xml:space="preserve"> eignet, mit welcher Monitorkonstellation sie sich gut</w:t>
       </w:r>
       <w:r>
         <w:rPr>
@@ -1033,7 +1156,21 @@
           <w:sz w:val="22"/>
           <w:szCs w:val="22"/>
         </w:rPr>
-        <w:t xml:space="preserve"> Video Wall </w:t>
+        <w:t xml:space="preserve"> </w:t>
+      </w:r>
+      <w:r>
+        <w:rPr>
+          <w:sz w:val="22"/>
+          <w:szCs w:val="22"/>
+        </w:rPr>
+        <w:t>Videowall</w:t>
+      </w:r>
+      <w:r>
+        <w:rPr>
+          <w:sz w:val="22"/>
+          <w:szCs w:val="22"/>
+        </w:rPr>
+        <w:t xml:space="preserve"> </w:t>
       </w:r>
       <w:r>
         <w:rPr>
@@ -1152,7 +1289,16 @@
           <w:sz w:val="22"/>
           <w:szCs w:val="22"/>
         </w:rPr>
-        <w:t>eine hohe Performanz der Applikation schwierig in Einklang zu bringen.</w:t>
+        <w:t>eine hoh</w:t>
+      </w:r>
+      <w:bookmarkStart w:id="2" w:name="_GoBack"/>
+      <w:bookmarkEnd w:id="2"/>
+      <w:r>
+        <w:rPr>
+          <w:sz w:val="22"/>
+          <w:szCs w:val="22"/>
+        </w:rPr>
+        <w:t>e Performanz der Applikation schwierig in Einklang zu bringen.</w:t>
       </w:r>
       <w:r>
         <w:rPr>
@@ -1166,7 +1312,21 @@
           <w:sz w:val="22"/>
           <w:szCs w:val="22"/>
         </w:rPr>
-        <w:t xml:space="preserve"> der Video Wall soll</w:t>
+        <w:t xml:space="preserve"> der </w:t>
+      </w:r>
+      <w:r>
+        <w:rPr>
+          <w:sz w:val="22"/>
+          <w:szCs w:val="22"/>
+        </w:rPr>
+        <w:t>Videowall</w:t>
+      </w:r>
+      <w:r>
+        <w:rPr>
+          <w:sz w:val="22"/>
+          <w:szCs w:val="22"/>
+        </w:rPr>
+        <w:t xml:space="preserve"> soll</w:t>
       </w:r>
       <w:r>
         <w:rPr>
@@ -1194,8 +1354,17 @@
           <w:sz w:val="22"/>
           <w:szCs w:val="22"/>
         </w:rPr>
-        <w:t xml:space="preserve"> wartbar</w:t>
-      </w:r>
+        <w:t xml:space="preserve"> </w:t>
+      </w:r>
+      <w:proofErr w:type="spellStart"/>
+      <w:r>
+        <w:rPr>
+          <w:sz w:val="22"/>
+          <w:szCs w:val="22"/>
+        </w:rPr>
+        <w:t>wartbar</w:t>
+      </w:r>
+      <w:proofErr w:type="spellEnd"/>
       <w:r>
         <w:rPr>
           <w:sz w:val="22"/>
@@ -1250,7 +1419,21 @@
           <w:sz w:val="22"/>
           <w:szCs w:val="22"/>
         </w:rPr>
-        <w:t xml:space="preserve"> zur Video Wall hinzugefügt werden können.</w:t>
+        <w:t xml:space="preserve"> zur </w:t>
+      </w:r>
+      <w:r>
+        <w:rPr>
+          <w:sz w:val="22"/>
+          <w:szCs w:val="22"/>
+        </w:rPr>
+        <w:t>Videowall</w:t>
+      </w:r>
+      <w:r>
+        <w:rPr>
+          <w:sz w:val="22"/>
+          <w:szCs w:val="22"/>
+        </w:rPr>
+        <w:t xml:space="preserve"> hinzugefügt werden können.</w:t>
       </w:r>
       <w:r>
         <w:rPr>
@@ -1264,14 +1447,37 @@
           <w:sz w:val="22"/>
           <w:szCs w:val="22"/>
         </w:rPr>
-        <w:t>auf der</w:t>
-      </w:r>
-      <w:r>
-        <w:rPr>
-          <w:sz w:val="22"/>
-          <w:szCs w:val="22"/>
-        </w:rPr>
-        <w:t xml:space="preserve"> Video Wall die </w:t>
+        <w:t xml:space="preserve">auf </w:t>
+      </w:r>
+      <w:proofErr w:type="gramStart"/>
+      <w:r>
+        <w:rPr>
+          <w:sz w:val="22"/>
+          <w:szCs w:val="22"/>
+        </w:rPr>
+        <w:t>der</w:t>
+      </w:r>
+      <w:r>
+        <w:rPr>
+          <w:sz w:val="22"/>
+          <w:szCs w:val="22"/>
+        </w:rPr>
+        <w:t xml:space="preserve"> </w:t>
+      </w:r>
+      <w:r>
+        <w:rPr>
+          <w:sz w:val="22"/>
+          <w:szCs w:val="22"/>
+        </w:rPr>
+        <w:t>Videowall</w:t>
+      </w:r>
+      <w:proofErr w:type="gramEnd"/>
+      <w:r>
+        <w:rPr>
+          <w:sz w:val="22"/>
+          <w:szCs w:val="22"/>
+        </w:rPr>
+        <w:t xml:space="preserve"> die </w:t>
       </w:r>
       <w:r>
         <w:rPr>
@@ -1307,7 +1513,37 @@
           <w:sz w:val="22"/>
           <w:szCs w:val="22"/>
         </w:rPr>
-        <w:t xml:space="preserve"> haben ergeben, dass eine Video Wall an der HSR </w:t>
+        <w:t xml:space="preserve"> haben ergeben, dass </w:t>
+      </w:r>
+      <w:proofErr w:type="gramStart"/>
+      <w:r>
+        <w:rPr>
+          <w:sz w:val="22"/>
+          <w:szCs w:val="22"/>
+        </w:rPr>
+        <w:t>eine</w:t>
+      </w:r>
+      <w:proofErr w:type="gramEnd"/>
+      <w:r>
+        <w:rPr>
+          <w:sz w:val="22"/>
+          <w:szCs w:val="22"/>
+        </w:rPr>
+        <w:t xml:space="preserve"> </w:t>
+      </w:r>
+      <w:r>
+        <w:rPr>
+          <w:sz w:val="22"/>
+          <w:szCs w:val="22"/>
+        </w:rPr>
+        <w:t>Videowall</w:t>
+      </w:r>
+      <w:r>
+        <w:rPr>
+          <w:sz w:val="22"/>
+          <w:szCs w:val="22"/>
+        </w:rPr>
+        <w:t xml:space="preserve"> an der HSR </w:t>
       </w:r>
       <w:r>
         <w:rPr>
@@ -1385,7 +1621,21 @@
           <w:sz w:val="22"/>
           <w:szCs w:val="22"/>
         </w:rPr>
-        <w:t xml:space="preserve"> Daher eignet sich die Video Wall gut</w:t>
+        <w:t xml:space="preserve"> Daher eignet sich die </w:t>
+      </w:r>
+      <w:r>
+        <w:rPr>
+          <w:sz w:val="22"/>
+          <w:szCs w:val="22"/>
+        </w:rPr>
+        <w:t>Videowall</w:t>
+      </w:r>
+      <w:r>
+        <w:rPr>
+          <w:sz w:val="22"/>
+          <w:szCs w:val="22"/>
+        </w:rPr>
+        <w:t xml:space="preserve"> gut</w:t>
       </w:r>
       <w:r>
         <w:rPr>
@@ -1523,7 +1773,16 @@
       <w:pStyle w:val="Footer"/>
     </w:pPr>
     <w:r>
-      <w:t>Video Wall</w:t>
+      <w:t xml:space="preserve">HSR </w:t>
+    </w:r>
+    <w:r>
+      <w:t>Video</w:t>
+    </w:r>
+    <w:r>
+      <w:t>w</w:t>
+    </w:r>
+    <w:r>
+      <w:t>all</w:t>
     </w:r>
     <w:r>
       <w:t xml:space="preserve"> - </w:t>
@@ -1547,7 +1806,7 @@
       <w:rPr>
         <w:noProof/>
       </w:rPr>
-      <w:t>30. Mai 2012</w:t>
+      <w:t>31. Mai 2012</w:t>
     </w:r>
     <w:r>
       <w:fldChar w:fldCharType="end"/>
@@ -1599,31 +1858,16 @@
       </w:rPr>
       <w:t xml:space="preserve"> von </w:t>
     </w:r>
-    <w:r>
-      <w:fldChar w:fldCharType="begin"/>
-    </w:r>
-    <w:r>
-      <w:instrText>NUMPAGES  \* Arabic  \* MERGEFORMAT</w:instrText>
-    </w:r>
-    <w:r>
-      <w:fldChar w:fldCharType="separate"/>
-    </w:r>
-    <w:r>
-      <w:rPr>
-        <w:b/>
-        <w:noProof/>
-        <w:lang w:val="de-DE"/>
-      </w:rPr>
-      <w:t>2</w:t>
-    </w:r>
-    <w:r>
-      <w:rPr>
-        <w:b/>
-        <w:noProof/>
-        <w:lang w:val="de-DE"/>
-      </w:rPr>
-      <w:fldChar w:fldCharType="end"/>
-    </w:r>
+    <w:fldSimple w:instr="NUMPAGES  \* Arabic  \* MERGEFORMAT">
+      <w:r>
+        <w:rPr>
+          <w:b/>
+          <w:noProof/>
+          <w:lang w:val="de-DE"/>
+        </w:rPr>
+        <w:t>2</w:t>
+      </w:r>
+    </w:fldSimple>
   </w:p>
 </w:ftr>
 </file>
@@ -5842,7 +6086,7 @@
 </file>
 
 <file path=customXml/itemProps1.xml><?xml version="1.0" encoding="utf-8"?>
-<ds:datastoreItem xmlns:ds="http://schemas.openxmlformats.org/officeDocument/2006/customXml" ds:itemID="{F89221FB-11DE-4BA9-AF2D-BAC98BDB6EDA}">
+<ds:datastoreItem xmlns:ds="http://schemas.openxmlformats.org/officeDocument/2006/customXml" ds:itemID="{780A3735-E94E-48BD-9048-8A19589832E8}">
   <ds:schemaRefs>
     <ds:schemaRef ds:uri="http://schemas.openxmlformats.org/officeDocument/2006/bibliography"/>
   </ds:schemaRefs>

</xml_diff>

<commit_message>
refs #893 Korrekturen markus
Former-commit-id: 1883078c95fb10476855bb93d9d4d556ddfab20b
</commit_message>
<xml_diff>
--- a/doc/Bericht/02_Abstract/Abstract.docx
+++ b/doc/Bericht/02_Abstract/Abstract.docx
@@ -4,7 +4,7 @@
   <w:body>
     <w:p>
       <w:pPr>
-        <w:pStyle w:val="Heading1"/>
+        <w:pStyle w:val="berschrift1"/>
       </w:pPr>
       <w:r>
         <w:t>Abstract</w:t>
@@ -12,7 +12,7 @@
     </w:p>
     <w:p>
       <w:pPr>
-        <w:pStyle w:val="Heading2"/>
+        <w:pStyle w:val="berschrift2"/>
       </w:pPr>
       <w:bookmarkStart w:id="0" w:name="_Toc287347253"/>
       <w:r>
@@ -22,7 +22,7 @@
     </w:p>
     <w:tbl>
       <w:tblPr>
-        <w:tblStyle w:val="MediumShading1-Accent1"/>
+        <w:tblStyle w:val="MittlereSchattierung1-Akzent1"/>
         <w:tblW w:w="0" w:type="auto"/>
         <w:tblInd w:w="-34" w:type="dxa"/>
         <w:tblLook w:val="0420" w:firstRow="1" w:lastRow="0" w:firstColumn="0" w:lastColumn="0" w:noHBand="0" w:noVBand="1"/>
@@ -312,25 +312,23 @@
             <w:r>
               <w:t>DT</w:t>
             </w:r>
-            <w:bookmarkStart w:id="1" w:name="_GoBack"/>
-            <w:bookmarkEnd w:id="1"/>
           </w:p>
         </w:tc>
       </w:tr>
     </w:tbl>
     <w:p>
       <w:pPr>
-        <w:pStyle w:val="Heading2"/>
-      </w:pPr>
-      <w:bookmarkStart w:id="2" w:name="_Toc287347256"/>
+        <w:pStyle w:val="berschrift2"/>
+      </w:pPr>
+      <w:bookmarkStart w:id="1" w:name="_Toc287347256"/>
       <w:r>
         <w:t>Abstract</w:t>
       </w:r>
-      <w:bookmarkEnd w:id="2"/>
+      <w:bookmarkEnd w:id="1"/>
     </w:p>
     <w:p>
       <w:pPr>
-        <w:pStyle w:val="Heading3"/>
+        <w:pStyle w:val="berschrift3"/>
       </w:pPr>
       <w:r>
         <w:t>Ausgangslage</w:t>
@@ -338,7 +336,15 @@
     </w:p>
     <w:p>
       <w:r>
-        <w:t xml:space="preserve">Grosse Monitorkonstellationen bieten die Möglichkeit, Inhalte auf attraktive und imposante Weise zu präsentieren. Mittels Microsoft Kinect ergibt sich eine neue </w:t>
+        <w:t xml:space="preserve">Grosse Monitorkonstellationen bieten die Möglichkeit, Inhalte auf attraktive und imposante Weise zu präsentieren. Mittels Microsoft </w:t>
+      </w:r>
+      <w:proofErr w:type="spellStart"/>
+      <w:r>
+        <w:t>Kinect</w:t>
+      </w:r>
+      <w:proofErr w:type="spellEnd"/>
+      <w:r>
+        <w:t xml:space="preserve"> ergibt sich eine neue </w:t>
       </w:r>
       <w:r>
         <w:t xml:space="preserve">Art der </w:t>
@@ -398,7 +404,15 @@
         <w:t>and</w:t>
       </w:r>
       <w:r>
-        <w:t xml:space="preserve"> und Kinect – </w:t>
+        <w:t xml:space="preserve"> und </w:t>
+      </w:r>
+      <w:proofErr w:type="spellStart"/>
+      <w:r>
+        <w:t>Kinect</w:t>
+      </w:r>
+      <w:proofErr w:type="spellEnd"/>
+      <w:r>
+        <w:t xml:space="preserve"> – </w:t>
       </w:r>
       <w:r>
         <w:t>nachfolgend als Videow</w:t>
@@ -410,31 +424,18 @@
         <w:t xml:space="preserve"> bietet eine neuartige</w:t>
       </w:r>
       <w:r>
-        <w:t xml:space="preserve"> Präsentations- und Interaktionsmöglichkeit. Die HSR wollte im Zug</w:t>
-      </w:r>
-      <w:r>
-        <w:t>e</w:t>
-      </w:r>
-      <w:r>
-        <w:t xml:space="preserve"> dieser B</w:t>
-      </w:r>
-      <w:r>
-        <w:t>achelorarbeit ergründen, inwie</w:t>
-      </w:r>
-      <w:r>
-        <w:t xml:space="preserve">weit </w:t>
-      </w:r>
-      <w:r>
-        <w:t xml:space="preserve">sich </w:t>
-      </w:r>
-      <w:r>
-        <w:t>die</w:t>
-      </w:r>
-      <w:r>
-        <w:t xml:space="preserve"> Videowall an der Hochschule selbst eignet</w:t>
-      </w:r>
-      <w:r>
-        <w:t>.</w:t>
+        <w:t xml:space="preserve"> Präsentations- und Interaktionsmöglichkeit. </w:t>
+      </w:r>
+      <w:r>
+        <w:t xml:space="preserve">Die HSR wollte mit dieser Bachelorarbeit die technische Machbarkeit </w:t>
+      </w:r>
+      <w:proofErr w:type="gramStart"/>
+      <w:r>
+        <w:t>einer solchen Videowall</w:t>
+      </w:r>
+      <w:proofErr w:type="gramEnd"/>
+      <w:r>
+        <w:t xml:space="preserve"> und deren Nutzen für die Hochschule abklären.</w:t>
       </w:r>
     </w:p>
     <w:p>
@@ -442,8 +443,13 @@
         <w:t xml:space="preserve">Die Ansteuerung </w:t>
       </w:r>
       <w:r>
-        <w:t>einer grösseren Anzahl Bildschirme</w:t>
-      </w:r>
+        <w:t xml:space="preserve">einer grösseren Anzahl </w:t>
+      </w:r>
+      <w:proofErr w:type="gramStart"/>
+      <w:r>
+        <w:t>Bildschirme</w:t>
+      </w:r>
+      <w:proofErr w:type="gramEnd"/>
       <w:r>
         <w:t xml:space="preserve"> ist noch in der vollen Entwicklung</w:t>
       </w:r>
@@ -460,7 +466,13 @@
         <w:t xml:space="preserve"> Pixeln stellt eine Herausforderung an die Hardware dar</w:t>
       </w:r>
       <w:r>
-        <w:t>. Für</w:t>
+        <w:t xml:space="preserve">. </w:t>
+      </w:r>
+      <w:r>
+        <w:t>Auch f</w:t>
+      </w:r>
+      <w:r>
+        <w:t>ür</w:t>
       </w:r>
       <w:r>
         <w:t xml:space="preserve"> die </w:t>
@@ -478,7 +490,15 @@
         <w:t>mittels</w:t>
       </w:r>
       <w:r>
-        <w:t xml:space="preserve"> Kinect gib</w:t>
+        <w:t xml:space="preserve"> </w:t>
+      </w:r>
+      <w:proofErr w:type="spellStart"/>
+      <w:r>
+        <w:t>Kinect</w:t>
+      </w:r>
+      <w:proofErr w:type="spellEnd"/>
+      <w:r>
+        <w:t xml:space="preserve"> gib</w:t>
       </w:r>
       <w:r>
         <w:t>t es noch keine Standardlösung.</w:t>
@@ -487,13 +507,38 @@
         <w:t xml:space="preserve"> </w:t>
       </w:r>
       <w:r>
-        <w:t>Auch war nicht bekannt</w:t>
+        <w:t>Zudem</w:t>
+      </w:r>
+      <w:r>
+        <w:t xml:space="preserve"> war nicht bekannt</w:t>
       </w:r>
       <w:r>
         <w:t>,</w:t>
       </w:r>
       <w:r>
-        <w:t xml:space="preserve"> wie Personen, welche die Videowall passieren, </w:t>
+        <w:t xml:space="preserve"> wie Personen, welche </w:t>
+      </w:r>
+      <w:r>
+        <w:t xml:space="preserve">an </w:t>
+      </w:r>
+      <w:proofErr w:type="gramStart"/>
+      <w:r>
+        <w:t>der</w:t>
+      </w:r>
+      <w:bookmarkStart w:id="2" w:name="_GoBack"/>
+      <w:bookmarkEnd w:id="2"/>
+      <w:r>
+        <w:t xml:space="preserve"> Videowall</w:t>
+      </w:r>
+      <w:proofErr w:type="gramEnd"/>
+      <w:r>
+        <w:t xml:space="preserve"> </w:t>
+      </w:r>
+      <w:r>
+        <w:t>vorbeigehen</w:t>
+      </w:r>
+      <w:r>
+        <w:t xml:space="preserve">, </w:t>
       </w:r>
       <w:r>
         <w:t xml:space="preserve"> </w:t>
@@ -504,7 +549,7 @@
     </w:p>
     <w:p>
       <w:pPr>
-        <w:pStyle w:val="Heading3"/>
+        <w:pStyle w:val="berschrift3"/>
       </w:pPr>
       <w:r>
         <w:t>Vorgehen/Technologien</w:t>
@@ -541,7 +586,7 @@
     </w:p>
     <w:p>
       <w:pPr>
-        <w:pStyle w:val="ListParagraph"/>
+        <w:pStyle w:val="Listenabsatz"/>
         <w:numPr>
           <w:ilvl w:val="0"/>
           <w:numId w:val="9"/>
@@ -583,7 +628,7 @@
     </w:p>
     <w:p>
       <w:pPr>
-        <w:pStyle w:val="ListParagraph"/>
+        <w:pStyle w:val="Listenabsatz"/>
         <w:numPr>
           <w:ilvl w:val="0"/>
           <w:numId w:val="9"/>
@@ -605,7 +650,15 @@
         <w:t>Um die Bedürfnisse der zukünftigen Nutzer zu untersuchen, wurden Fragebögen verteilt und ausgewertet.</w:t>
       </w:r>
       <w:r>
-        <w:t xml:space="preserve"> Mit Kinect wurden verschiedene Benutzerstudien durchgeführt.</w:t>
+        <w:t xml:space="preserve"> Mit </w:t>
+      </w:r>
+      <w:proofErr w:type="spellStart"/>
+      <w:r>
+        <w:t>Kinect</w:t>
+      </w:r>
+      <w:proofErr w:type="spellEnd"/>
+      <w:r>
+        <w:t xml:space="preserve"> wurden verschiedene Benutzerstudien durchgeführt.</w:t>
       </w:r>
       <w:r>
         <w:t xml:space="preserve"> </w:t>
@@ -613,7 +666,7 @@
     </w:p>
     <w:p>
       <w:pPr>
-        <w:pStyle w:val="ListParagraph"/>
+        <w:pStyle w:val="Listenabsatz"/>
         <w:numPr>
           <w:ilvl w:val="0"/>
           <w:numId w:val="9"/>
@@ -641,7 +694,11 @@
         <w:t>U</w:t>
       </w:r>
       <w:r>
-        <w:t>m zu demonstrieren, wie Softwarekomponenten dynamisch in die Applikation eingebracht werden können, wurde ein Plug</w:t>
+        <w:t xml:space="preserve">m zu demonstrieren, wie Softwarekomponenten dynamisch in die Applikation eingebracht werden können, wurde ein </w:t>
+      </w:r>
+      <w:proofErr w:type="spellStart"/>
+      <w:r>
+        <w:t>Plug</w:t>
       </w:r>
       <w:r>
         <w:t>-</w:t>
@@ -650,7 +707,11 @@
         <w:t>i</w:t>
       </w:r>
       <w:r>
-        <w:t>n-</w:t>
+        <w:t>n</w:t>
+      </w:r>
+      <w:proofErr w:type="spellEnd"/>
+      <w:r>
+        <w:t>-</w:t>
       </w:r>
       <w:r>
         <w:t>System</w:t>
@@ -659,12 +720,20 @@
         <w:t xml:space="preserve"> aufbauend auf C#</w:t>
       </w:r>
       <w:r>
-        <w:t xml:space="preserve"> mit MEF und Unity entwickelt.</w:t>
+        <w:t xml:space="preserve"> mit MEF und </w:t>
+      </w:r>
+      <w:proofErr w:type="spellStart"/>
+      <w:r>
+        <w:t>Unity</w:t>
+      </w:r>
+      <w:proofErr w:type="spellEnd"/>
+      <w:r>
+        <w:t xml:space="preserve"> entwickelt.</w:t>
       </w:r>
     </w:p>
     <w:p>
       <w:pPr>
-        <w:pStyle w:val="Heading3"/>
+        <w:pStyle w:val="berschrift3"/>
       </w:pPr>
       <w:r>
         <w:t>Er</w:t>
@@ -687,8 +756,13 @@
         <w:t>Als Interaktionskonzept</w:t>
       </w:r>
       <w:r>
-        <w:t xml:space="preserve"> für Kinect</w:t>
-      </w:r>
+        <w:t xml:space="preserve"> für </w:t>
+      </w:r>
+      <w:proofErr w:type="spellStart"/>
+      <w:r>
+        <w:t>Kinect</w:t>
+      </w:r>
+      <w:proofErr w:type="spellEnd"/>
       <w:r>
         <w:t xml:space="preserve"> wurde das Konzept</w:t>
       </w:r>
@@ -699,7 +773,15 @@
         <w:t>und mittels</w:t>
       </w:r>
       <w:r>
-        <w:t xml:space="preserve"> Usability Tests geprüft. </w:t>
+        <w:t xml:space="preserve"> </w:t>
+      </w:r>
+      <w:proofErr w:type="spellStart"/>
+      <w:r>
+        <w:t>Usability</w:t>
+      </w:r>
+      <w:proofErr w:type="spellEnd"/>
+      <w:r>
+        <w:t xml:space="preserve"> Tests geprüft. </w:t>
       </w:r>
       <w:r>
         <w:t>Das F</w:t>
@@ -776,7 +858,7 @@
 <w:ftr xmlns:wpc="http://schemas.microsoft.com/office/word/2010/wordprocessingCanvas" xmlns:mc="http://schemas.openxmlformats.org/markup-compatibility/2006" xmlns:o="urn:schemas-microsoft-com:office:office" xmlns:r="http://schemas.openxmlformats.org/officeDocument/2006/relationships" xmlns:m="http://schemas.openxmlformats.org/officeDocument/2006/math" xmlns:v="urn:schemas-microsoft-com:vml" xmlns:wp14="http://schemas.microsoft.com/office/word/2010/wordprocessingDrawing" xmlns:wp="http://schemas.openxmlformats.org/drawingml/2006/wordprocessingDrawing" xmlns:w10="urn:schemas-microsoft-com:office:word" xmlns:w="http://schemas.openxmlformats.org/wordprocessingml/2006/main" xmlns:w14="http://schemas.microsoft.com/office/word/2010/wordml" xmlns:wpg="http://schemas.microsoft.com/office/word/2010/wordprocessingGroup" xmlns:wpi="http://schemas.microsoft.com/office/word/2010/wordprocessingInk" xmlns:wne="http://schemas.microsoft.com/office/word/2006/wordml" xmlns:wps="http://schemas.microsoft.com/office/word/2010/wordprocessingShape" mc:Ignorable="w14 wp14">
   <w:p>
     <w:pPr>
-      <w:pStyle w:val="Footer"/>
+      <w:pStyle w:val="Fuzeile"/>
     </w:pPr>
     <w:r>
       <w:t xml:space="preserve">HSR </w:t>
@@ -812,7 +894,7 @@
       <w:rPr>
         <w:noProof/>
       </w:rPr>
-      <w:t>4. Juni 2012</w:t>
+      <w:t>6. Juni 2012</w:t>
     </w:r>
     <w:r>
       <w:fldChar w:fldCharType="end"/>
@@ -864,31 +946,16 @@
       </w:rPr>
       <w:t xml:space="preserve"> von </w:t>
     </w:r>
-    <w:r>
-      <w:fldChar w:fldCharType="begin"/>
-    </w:r>
-    <w:r>
-      <w:instrText>NUMPAGES  \* Arabic  \* MERGEFORMAT</w:instrText>
-    </w:r>
-    <w:r>
-      <w:fldChar w:fldCharType="separate"/>
-    </w:r>
-    <w:r>
-      <w:rPr>
-        <w:b/>
-        <w:noProof/>
-        <w:lang w:val="de-DE"/>
-      </w:rPr>
-      <w:t>1</w:t>
-    </w:r>
-    <w:r>
-      <w:rPr>
-        <w:b/>
-        <w:noProof/>
-        <w:lang w:val="de-DE"/>
-      </w:rPr>
-      <w:fldChar w:fldCharType="end"/>
-    </w:r>
+    <w:fldSimple w:instr="NUMPAGES  \* Arabic  \* MERGEFORMAT">
+      <w:r>
+        <w:rPr>
+          <w:b/>
+          <w:noProof/>
+          <w:lang w:val="de-DE"/>
+        </w:rPr>
+        <w:t>1</w:t>
+      </w:r>
+    </w:fldSimple>
   </w:p>
 </w:ftr>
 </file>
@@ -922,7 +989,7 @@
 <w:hdr xmlns:wpc="http://schemas.microsoft.com/office/word/2010/wordprocessingCanvas" xmlns:mc="http://schemas.openxmlformats.org/markup-compatibility/2006" xmlns:o="urn:schemas-microsoft-com:office:office" xmlns:r="http://schemas.openxmlformats.org/officeDocument/2006/relationships" xmlns:m="http://schemas.openxmlformats.org/officeDocument/2006/math" xmlns:v="urn:schemas-microsoft-com:vml" xmlns:wp14="http://schemas.microsoft.com/office/word/2010/wordprocessingDrawing" xmlns:wp="http://schemas.openxmlformats.org/drawingml/2006/wordprocessingDrawing" xmlns:w10="urn:schemas-microsoft-com:office:word" xmlns:w="http://schemas.openxmlformats.org/wordprocessingml/2006/main" xmlns:w14="http://schemas.microsoft.com/office/word/2010/wordml" xmlns:wpg="http://schemas.microsoft.com/office/word/2010/wordprocessingGroup" xmlns:wpi="http://schemas.microsoft.com/office/word/2010/wordprocessingInk" xmlns:wne="http://schemas.microsoft.com/office/word/2006/wordml" xmlns:wps="http://schemas.microsoft.com/office/word/2010/wordprocessingShape" mc:Ignorable="w14 wp14">
   <w:p>
     <w:pPr>
-      <w:pStyle w:val="Header"/>
+      <w:pStyle w:val="Kopfzeile"/>
     </w:pPr>
     <w:r>
       <w:tab/>
@@ -1454,7 +1521,7 @@
     <w:lvl w:ilvl="0">
       <w:start w:val="1"/>
       <w:numFmt w:val="upperRoman"/>
-      <w:pStyle w:val="Heading1"/>
+      <w:pStyle w:val="berschrift1"/>
       <w:lvlText w:val="%1."/>
       <w:lvlJc w:val="left"/>
       <w:pPr>
@@ -1467,7 +1534,7 @@
     <w:lvl w:ilvl="1">
       <w:start w:val="1"/>
       <w:numFmt w:val="decimal"/>
-      <w:pStyle w:val="Heading2"/>
+      <w:pStyle w:val="berschrift2"/>
       <w:lvlText w:val="%1.%2"/>
       <w:lvlJc w:val="left"/>
       <w:pPr>
@@ -1477,7 +1544,7 @@
     <w:lvl w:ilvl="2">
       <w:start w:val="1"/>
       <w:numFmt w:val="decimal"/>
-      <w:pStyle w:val="Heading3"/>
+      <w:pStyle w:val="berschrift3"/>
       <w:lvlText w:val="%1.%2.%3"/>
       <w:lvlJc w:val="left"/>
       <w:pPr>
@@ -1487,7 +1554,7 @@
     <w:lvl w:ilvl="3">
       <w:start w:val="1"/>
       <w:numFmt w:val="decimal"/>
-      <w:pStyle w:val="Heading4"/>
+      <w:pStyle w:val="berschrift4"/>
       <w:lvlText w:val="%1.%2.%3.%4"/>
       <w:lvlJc w:val="left"/>
       <w:pPr>
@@ -1497,7 +1564,7 @@
     <w:lvl w:ilvl="4">
       <w:start w:val="1"/>
       <w:numFmt w:val="decimal"/>
-      <w:pStyle w:val="Heading5"/>
+      <w:pStyle w:val="berschrift5"/>
       <w:lvlText w:val="%1.%2.%3.%4.%5"/>
       <w:lvlJc w:val="left"/>
       <w:pPr>
@@ -1507,7 +1574,7 @@
     <w:lvl w:ilvl="5">
       <w:start w:val="1"/>
       <w:numFmt w:val="decimal"/>
-      <w:pStyle w:val="Heading6"/>
+      <w:pStyle w:val="berschrift6"/>
       <w:lvlText w:val="%1.%2.%3.%4.%5.%6"/>
       <w:lvlJc w:val="left"/>
       <w:pPr>
@@ -1517,7 +1584,7 @@
     <w:lvl w:ilvl="6">
       <w:start w:val="1"/>
       <w:numFmt w:val="decimal"/>
-      <w:pStyle w:val="Heading7"/>
+      <w:pStyle w:val="berschrift7"/>
       <w:lvlText w:val="%1.%2.%3.%4.%5.%6.%7"/>
       <w:lvlJc w:val="left"/>
       <w:pPr>
@@ -1527,7 +1594,7 @@
     <w:lvl w:ilvl="7">
       <w:start w:val="1"/>
       <w:numFmt w:val="decimal"/>
-      <w:pStyle w:val="Heading8"/>
+      <w:pStyle w:val="berschrift8"/>
       <w:lvlText w:val="%1.%2.%3.%4.%5.%6.%7.%8"/>
       <w:lvlJc w:val="left"/>
       <w:pPr>
@@ -1537,7 +1604,7 @@
     <w:lvl w:ilvl="8">
       <w:start w:val="1"/>
       <w:numFmt w:val="decimal"/>
-      <w:pStyle w:val="Heading9"/>
+      <w:pStyle w:val="berschrift9"/>
       <w:lvlText w:val="%1.%2.%3.%4.%5.%6.%7.%8.%9"/>
       <w:lvlJc w:val="left"/>
       <w:pPr>
@@ -2079,7 +2146,7 @@
     <w:lsdException w:name="Bibliography" w:uiPriority="37"/>
     <w:lsdException w:name="TOC Heading" w:uiPriority="39" w:qFormat="1"/>
   </w:latentStyles>
-  <w:style w:type="paragraph" w:default="1" w:styleId="Normal">
+  <w:style w:type="paragraph" w:default="1" w:styleId="Standard">
     <w:name w:val="Normal"/>
     <w:qFormat/>
     <w:rsid w:val="003C3BB7"/>
@@ -2088,11 +2155,11 @@
       <w:szCs w:val="20"/>
     </w:rPr>
   </w:style>
-  <w:style w:type="paragraph" w:styleId="Heading1">
+  <w:style w:type="paragraph" w:styleId="berschrift1">
     <w:name w:val="heading 1"/>
-    <w:basedOn w:val="Normal"/>
-    <w:next w:val="Normal"/>
-    <w:link w:val="Heading1Char"/>
+    <w:basedOn w:val="Standard"/>
+    <w:next w:val="Standard"/>
+    <w:link w:val="berschrift1Zchn"/>
     <w:uiPriority w:val="9"/>
     <w:qFormat/>
     <w:rsid w:val="00C90DFA"/>
@@ -2114,11 +2181,11 @@
       <w:szCs w:val="22"/>
     </w:rPr>
   </w:style>
-  <w:style w:type="paragraph" w:styleId="Heading2">
+  <w:style w:type="paragraph" w:styleId="berschrift2">
     <w:name w:val="heading 2"/>
-    <w:basedOn w:val="Normal"/>
-    <w:next w:val="Normal"/>
-    <w:link w:val="Heading2Char"/>
+    <w:basedOn w:val="Standard"/>
+    <w:next w:val="Standard"/>
+    <w:link w:val="berschrift2Zchn"/>
     <w:uiPriority w:val="9"/>
     <w:unhideWhenUsed/>
     <w:qFormat/>
@@ -2148,11 +2215,11 @@
       <w:szCs w:val="22"/>
     </w:rPr>
   </w:style>
-  <w:style w:type="paragraph" w:styleId="Heading3">
+  <w:style w:type="paragraph" w:styleId="berschrift3">
     <w:name w:val="heading 3"/>
-    <w:basedOn w:val="Normal"/>
-    <w:next w:val="Normal"/>
-    <w:link w:val="Heading3Char"/>
+    <w:basedOn w:val="Standard"/>
+    <w:next w:val="Standard"/>
+    <w:link w:val="berschrift3Zchn"/>
     <w:uiPriority w:val="9"/>
     <w:unhideWhenUsed/>
     <w:qFormat/>
@@ -2177,11 +2244,11 @@
       <w:szCs w:val="22"/>
     </w:rPr>
   </w:style>
-  <w:style w:type="paragraph" w:styleId="Heading4">
+  <w:style w:type="paragraph" w:styleId="berschrift4">
     <w:name w:val="heading 4"/>
-    <w:basedOn w:val="Normal"/>
-    <w:next w:val="Normal"/>
-    <w:link w:val="Heading4Char"/>
+    <w:basedOn w:val="Standard"/>
+    <w:next w:val="Standard"/>
+    <w:link w:val="berschrift4Zchn"/>
     <w:uiPriority w:val="9"/>
     <w:unhideWhenUsed/>
     <w:qFormat/>
@@ -2206,11 +2273,11 @@
       <w:szCs w:val="22"/>
     </w:rPr>
   </w:style>
-  <w:style w:type="paragraph" w:styleId="Heading5">
+  <w:style w:type="paragraph" w:styleId="berschrift5">
     <w:name w:val="heading 5"/>
-    <w:basedOn w:val="Normal"/>
-    <w:next w:val="Normal"/>
-    <w:link w:val="Heading5Char"/>
+    <w:basedOn w:val="Standard"/>
+    <w:next w:val="Standard"/>
+    <w:link w:val="berschrift5Zchn"/>
     <w:uiPriority w:val="9"/>
     <w:unhideWhenUsed/>
     <w:qFormat/>
@@ -2236,11 +2303,11 @@
       <w:szCs w:val="22"/>
     </w:rPr>
   </w:style>
-  <w:style w:type="paragraph" w:styleId="Heading6">
+  <w:style w:type="paragraph" w:styleId="berschrift6">
     <w:name w:val="heading 6"/>
-    <w:basedOn w:val="Normal"/>
-    <w:next w:val="Normal"/>
-    <w:link w:val="Heading6Char"/>
+    <w:basedOn w:val="Standard"/>
+    <w:next w:val="Standard"/>
+    <w:link w:val="berschrift6Zchn"/>
     <w:uiPriority w:val="9"/>
     <w:unhideWhenUsed/>
     <w:qFormat/>
@@ -2261,11 +2328,11 @@
       <w:szCs w:val="22"/>
     </w:rPr>
   </w:style>
-  <w:style w:type="paragraph" w:styleId="Heading7">
+  <w:style w:type="paragraph" w:styleId="berschrift7">
     <w:name w:val="heading 7"/>
-    <w:basedOn w:val="Normal"/>
-    <w:next w:val="Normal"/>
-    <w:link w:val="Heading7Char"/>
+    <w:basedOn w:val="Standard"/>
+    <w:next w:val="Standard"/>
+    <w:link w:val="berschrift7Zchn"/>
     <w:uiPriority w:val="9"/>
     <w:semiHidden/>
     <w:unhideWhenUsed/>
@@ -2287,11 +2354,11 @@
       <w:szCs w:val="22"/>
     </w:rPr>
   </w:style>
-  <w:style w:type="paragraph" w:styleId="Heading8">
+  <w:style w:type="paragraph" w:styleId="berschrift8">
     <w:name w:val="heading 8"/>
-    <w:basedOn w:val="Normal"/>
-    <w:next w:val="Normal"/>
-    <w:link w:val="Heading8Char"/>
+    <w:basedOn w:val="Standard"/>
+    <w:next w:val="Standard"/>
+    <w:link w:val="berschrift8Zchn"/>
     <w:uiPriority w:val="9"/>
     <w:semiHidden/>
     <w:unhideWhenUsed/>
@@ -2312,11 +2379,11 @@
       <w:szCs w:val="18"/>
     </w:rPr>
   </w:style>
-  <w:style w:type="paragraph" w:styleId="Heading9">
+  <w:style w:type="paragraph" w:styleId="berschrift9">
     <w:name w:val="heading 9"/>
-    <w:basedOn w:val="Normal"/>
-    <w:next w:val="Normal"/>
-    <w:link w:val="Heading9Char"/>
+    <w:basedOn w:val="Standard"/>
+    <w:next w:val="Standard"/>
+    <w:link w:val="berschrift9Zchn"/>
     <w:uiPriority w:val="9"/>
     <w:semiHidden/>
     <w:unhideWhenUsed/>
@@ -2338,13 +2405,13 @@
       <w:szCs w:val="18"/>
     </w:rPr>
   </w:style>
-  <w:style w:type="character" w:default="1" w:styleId="DefaultParagraphFont">
+  <w:style w:type="character" w:default="1" w:styleId="Absatz-Standardschriftart">
     <w:name w:val="Default Paragraph Font"/>
     <w:uiPriority w:val="1"/>
     <w:semiHidden/>
     <w:unhideWhenUsed/>
   </w:style>
-  <w:style w:type="table" w:default="1" w:styleId="TableNormal">
+  <w:style w:type="table" w:default="1" w:styleId="NormaleTabelle">
     <w:name w:val="Normal Table"/>
     <w:uiPriority w:val="99"/>
     <w:semiHidden/>
@@ -2359,16 +2426,16 @@
       </w:tblCellMar>
     </w:tblPr>
   </w:style>
-  <w:style w:type="numbering" w:default="1" w:styleId="NoList">
+  <w:style w:type="numbering" w:default="1" w:styleId="KeineListe">
     <w:name w:val="No List"/>
     <w:uiPriority w:val="99"/>
     <w:semiHidden/>
     <w:unhideWhenUsed/>
   </w:style>
-  <w:style w:type="character" w:customStyle="1" w:styleId="Heading1Char">
-    <w:name w:val="Heading 1 Char"/>
-    <w:basedOn w:val="DefaultParagraphFont"/>
-    <w:link w:val="Heading1"/>
+  <w:style w:type="character" w:customStyle="1" w:styleId="berschrift1Zchn">
+    <w:name w:val="Überschrift 1 Zchn"/>
+    <w:basedOn w:val="Absatz-Standardschriftart"/>
+    <w:link w:val="berschrift1"/>
     <w:uiPriority w:val="9"/>
     <w:rsid w:val="00C90DFA"/>
     <w:rPr>
@@ -2380,10 +2447,10 @@
       <w:shd w:val="clear" w:color="auto" w:fill="FFFFFF" w:themeFill="background1"/>
     </w:rPr>
   </w:style>
-  <w:style w:type="character" w:customStyle="1" w:styleId="Heading2Char">
-    <w:name w:val="Heading 2 Char"/>
-    <w:basedOn w:val="DefaultParagraphFont"/>
-    <w:link w:val="Heading2"/>
+  <w:style w:type="character" w:customStyle="1" w:styleId="berschrift2Zchn">
+    <w:name w:val="Überschrift 2 Zchn"/>
+    <w:basedOn w:val="Absatz-Standardschriftart"/>
+    <w:link w:val="berschrift2"/>
     <w:uiPriority w:val="9"/>
     <w:rsid w:val="00402E1C"/>
     <w:rPr>
@@ -2395,9 +2462,9 @@
       <w:shd w:val="clear" w:color="auto" w:fill="5994CB"/>
     </w:rPr>
   </w:style>
-  <w:style w:type="table" w:styleId="TableGrid">
+  <w:style w:type="table" w:styleId="Tabellenraster">
     <w:name w:val="Table Grid"/>
-    <w:basedOn w:val="TableNormal"/>
+    <w:basedOn w:val="NormaleTabelle"/>
     <w:uiPriority w:val="59"/>
     <w:rsid w:val="00651384"/>
     <w:pPr>
@@ -2421,9 +2488,9 @@
       </w:tblCellMar>
     </w:tblPr>
   </w:style>
-  <w:style w:type="table" w:styleId="LightGrid-Accent1">
+  <w:style w:type="table" w:styleId="HellesRaster-Akzent1">
     <w:name w:val="Light Grid Accent 1"/>
-    <w:basedOn w:val="TableNormal"/>
+    <w:basedOn w:val="NormaleTabelle"/>
     <w:uiPriority w:val="62"/>
     <w:rsid w:val="00CB0412"/>
     <w:pPr>
@@ -2551,9 +2618,9 @@
       </w:tcPr>
     </w:tblStylePr>
   </w:style>
-  <w:style w:type="table" w:styleId="MediumShading1-Accent1">
+  <w:style w:type="table" w:styleId="MittlereSchattierung1-Akzent1">
     <w:name w:val="Medium Shading 1 Accent 1"/>
-    <w:basedOn w:val="TableNormal"/>
+    <w:basedOn w:val="NormaleTabelle"/>
     <w:uiPriority w:val="63"/>
     <w:rsid w:val="004A070C"/>
     <w:pPr>
@@ -2651,9 +2718,9 @@
       </w:tcPr>
     </w:tblStylePr>
   </w:style>
-  <w:style w:type="table" w:styleId="MediumList2-Accent1">
+  <w:style w:type="table" w:styleId="MittlereListe2-Akzent1">
     <w:name w:val="Medium List 2 Accent 1"/>
-    <w:basedOn w:val="TableNormal"/>
+    <w:basedOn w:val="NormaleTabelle"/>
     <w:uiPriority w:val="66"/>
     <w:rsid w:val="00CB0412"/>
     <w:pPr>
@@ -2779,9 +2846,9 @@
       </w:tcPr>
     </w:tblStylePr>
   </w:style>
-  <w:style w:type="table" w:styleId="MediumList1-Accent1">
+  <w:style w:type="table" w:styleId="MittlereListe1-Akzent1">
     <w:name w:val="Medium List 1 Accent 1"/>
-    <w:basedOn w:val="TableNormal"/>
+    <w:basedOn w:val="NormaleTabelle"/>
     <w:uiPriority w:val="65"/>
     <w:rsid w:val="00CB0412"/>
     <w:pPr>
@@ -2863,10 +2930,10 @@
       </w:tcPr>
     </w:tblStylePr>
   </w:style>
-  <w:style w:type="character" w:customStyle="1" w:styleId="Heading3Char">
-    <w:name w:val="Heading 3 Char"/>
-    <w:basedOn w:val="DefaultParagraphFont"/>
-    <w:link w:val="Heading3"/>
+  <w:style w:type="character" w:customStyle="1" w:styleId="berschrift3Zchn">
+    <w:name w:val="Überschrift 3 Zchn"/>
+    <w:basedOn w:val="Absatz-Standardschriftart"/>
+    <w:link w:val="berschrift3"/>
     <w:uiPriority w:val="9"/>
     <w:rsid w:val="00EA2F23"/>
     <w:rPr>
@@ -2876,10 +2943,10 @@
       <w:spacing w:val="15"/>
     </w:rPr>
   </w:style>
-  <w:style w:type="character" w:customStyle="1" w:styleId="Heading4Char">
-    <w:name w:val="Heading 4 Char"/>
-    <w:basedOn w:val="DefaultParagraphFont"/>
-    <w:link w:val="Heading4"/>
+  <w:style w:type="character" w:customStyle="1" w:styleId="berschrift4Zchn">
+    <w:name w:val="Überschrift 4 Zchn"/>
+    <w:basedOn w:val="Absatz-Standardschriftart"/>
+    <w:link w:val="berschrift4"/>
     <w:uiPriority w:val="9"/>
     <w:rsid w:val="006211F6"/>
     <w:rPr>
@@ -2888,10 +2955,10 @@
       <w:spacing w:val="10"/>
     </w:rPr>
   </w:style>
-  <w:style w:type="character" w:customStyle="1" w:styleId="Heading5Char">
-    <w:name w:val="Heading 5 Char"/>
-    <w:basedOn w:val="DefaultParagraphFont"/>
-    <w:link w:val="Heading5"/>
+  <w:style w:type="character" w:customStyle="1" w:styleId="berschrift5Zchn">
+    <w:name w:val="Überschrift 5 Zchn"/>
+    <w:basedOn w:val="Absatz-Standardschriftart"/>
+    <w:link w:val="berschrift5"/>
     <w:uiPriority w:val="9"/>
     <w:rsid w:val="00FB472D"/>
     <w:rPr>
@@ -2901,10 +2968,10 @@
       <w:spacing w:val="10"/>
     </w:rPr>
   </w:style>
-  <w:style w:type="character" w:customStyle="1" w:styleId="Heading6Char">
-    <w:name w:val="Heading 6 Char"/>
-    <w:basedOn w:val="DefaultParagraphFont"/>
-    <w:link w:val="Heading6"/>
+  <w:style w:type="character" w:customStyle="1" w:styleId="berschrift6Zchn">
+    <w:name w:val="Überschrift 6 Zchn"/>
+    <w:basedOn w:val="Absatz-Standardschriftart"/>
+    <w:link w:val="berschrift6"/>
     <w:uiPriority w:val="9"/>
     <w:rsid w:val="006211F6"/>
     <w:rPr>
@@ -2913,10 +2980,10 @@
       <w:spacing w:val="10"/>
     </w:rPr>
   </w:style>
-  <w:style w:type="character" w:customStyle="1" w:styleId="Heading7Char">
-    <w:name w:val="Heading 7 Char"/>
-    <w:basedOn w:val="DefaultParagraphFont"/>
-    <w:link w:val="Heading7"/>
+  <w:style w:type="character" w:customStyle="1" w:styleId="berschrift7Zchn">
+    <w:name w:val="Überschrift 7 Zchn"/>
+    <w:basedOn w:val="Absatz-Standardschriftart"/>
+    <w:link w:val="berschrift7"/>
     <w:uiPriority w:val="9"/>
     <w:semiHidden/>
     <w:rsid w:val="003C3BB7"/>
@@ -2926,10 +2993,10 @@
       <w:spacing w:val="10"/>
     </w:rPr>
   </w:style>
-  <w:style w:type="character" w:customStyle="1" w:styleId="Heading8Char">
-    <w:name w:val="Heading 8 Char"/>
-    <w:basedOn w:val="DefaultParagraphFont"/>
-    <w:link w:val="Heading8"/>
+  <w:style w:type="character" w:customStyle="1" w:styleId="berschrift8Zchn">
+    <w:name w:val="Überschrift 8 Zchn"/>
+    <w:basedOn w:val="Absatz-Standardschriftart"/>
+    <w:link w:val="berschrift8"/>
     <w:uiPriority w:val="9"/>
     <w:semiHidden/>
     <w:rsid w:val="003C3BB7"/>
@@ -2940,10 +3007,10 @@
       <w:szCs w:val="18"/>
     </w:rPr>
   </w:style>
-  <w:style w:type="character" w:customStyle="1" w:styleId="Heading9Char">
-    <w:name w:val="Heading 9 Char"/>
-    <w:basedOn w:val="DefaultParagraphFont"/>
-    <w:link w:val="Heading9"/>
+  <w:style w:type="character" w:customStyle="1" w:styleId="berschrift9Zchn">
+    <w:name w:val="Überschrift 9 Zchn"/>
+    <w:basedOn w:val="Absatz-Standardschriftart"/>
+    <w:link w:val="berschrift9"/>
     <w:uiPriority w:val="9"/>
     <w:semiHidden/>
     <w:rsid w:val="003C3BB7"/>
@@ -2955,10 +3022,10 @@
       <w:szCs w:val="18"/>
     </w:rPr>
   </w:style>
-  <w:style w:type="paragraph" w:styleId="Caption">
+  <w:style w:type="paragraph" w:styleId="Beschriftung">
     <w:name w:val="caption"/>
-    <w:basedOn w:val="Normal"/>
-    <w:next w:val="Normal"/>
+    <w:basedOn w:val="Standard"/>
+    <w:next w:val="Standard"/>
     <w:uiPriority w:val="35"/>
     <w:semiHidden/>
     <w:unhideWhenUsed/>
@@ -2972,11 +3039,11 @@
       <w:szCs w:val="16"/>
     </w:rPr>
   </w:style>
-  <w:style w:type="paragraph" w:styleId="Title">
+  <w:style w:type="paragraph" w:styleId="Titel">
     <w:name w:val="Title"/>
-    <w:basedOn w:val="Normal"/>
-    <w:next w:val="Normal"/>
-    <w:link w:val="TitleChar"/>
+    <w:basedOn w:val="Standard"/>
+    <w:next w:val="Standard"/>
+    <w:link w:val="TitelZchn"/>
     <w:uiPriority w:val="10"/>
     <w:qFormat/>
     <w:rsid w:val="005E2896"/>
@@ -2992,10 +3059,10 @@
       <w:szCs w:val="52"/>
     </w:rPr>
   </w:style>
-  <w:style w:type="character" w:customStyle="1" w:styleId="TitleChar">
-    <w:name w:val="Title Char"/>
-    <w:basedOn w:val="DefaultParagraphFont"/>
-    <w:link w:val="Title"/>
+  <w:style w:type="character" w:customStyle="1" w:styleId="TitelZchn">
+    <w:name w:val="Titel Zchn"/>
+    <w:basedOn w:val="Absatz-Standardschriftart"/>
+    <w:link w:val="Titel"/>
     <w:uiPriority w:val="10"/>
     <w:rsid w:val="005E2896"/>
     <w:rPr>
@@ -3007,11 +3074,11 @@
       <w:szCs w:val="52"/>
     </w:rPr>
   </w:style>
-  <w:style w:type="paragraph" w:styleId="Subtitle">
+  <w:style w:type="paragraph" w:styleId="Untertitel">
     <w:name w:val="Subtitle"/>
-    <w:basedOn w:val="Normal"/>
-    <w:next w:val="Normal"/>
-    <w:link w:val="SubtitleChar"/>
+    <w:basedOn w:val="Standard"/>
+    <w:next w:val="Standard"/>
+    <w:link w:val="UntertitelZchn"/>
     <w:uiPriority w:val="11"/>
     <w:qFormat/>
     <w:rsid w:val="003C3BB7"/>
@@ -3026,10 +3093,10 @@
       <w:szCs w:val="24"/>
     </w:rPr>
   </w:style>
-  <w:style w:type="character" w:customStyle="1" w:styleId="SubtitleChar">
-    <w:name w:val="Subtitle Char"/>
-    <w:basedOn w:val="DefaultParagraphFont"/>
-    <w:link w:val="Subtitle"/>
+  <w:style w:type="character" w:customStyle="1" w:styleId="UntertitelZchn">
+    <w:name w:val="Untertitel Zchn"/>
+    <w:basedOn w:val="Absatz-Standardschriftart"/>
+    <w:link w:val="Untertitel"/>
     <w:uiPriority w:val="11"/>
     <w:rsid w:val="003C3BB7"/>
     <w:rPr>
@@ -3040,7 +3107,7 @@
       <w:szCs w:val="24"/>
     </w:rPr>
   </w:style>
-  <w:style w:type="character" w:styleId="Strong">
+  <w:style w:type="character" w:styleId="Fett">
     <w:name w:val="Strong"/>
     <w:uiPriority w:val="22"/>
     <w:qFormat/>
@@ -3050,7 +3117,7 @@
       <w:bCs/>
     </w:rPr>
   </w:style>
-  <w:style w:type="character" w:styleId="Emphasis">
+  <w:style w:type="character" w:styleId="Hervorhebung">
     <w:name w:val="Emphasis"/>
     <w:uiPriority w:val="20"/>
     <w:qFormat/>
@@ -3061,10 +3128,10 @@
       <w:spacing w:val="5"/>
     </w:rPr>
   </w:style>
-  <w:style w:type="paragraph" w:styleId="NoSpacing">
+  <w:style w:type="paragraph" w:styleId="KeinLeerraum">
     <w:name w:val="No Spacing"/>
-    <w:basedOn w:val="Normal"/>
-    <w:link w:val="NoSpacingChar"/>
+    <w:basedOn w:val="Standard"/>
+    <w:link w:val="KeinLeerraumZchn"/>
     <w:uiPriority w:val="1"/>
     <w:qFormat/>
     <w:rsid w:val="003C3BB7"/>
@@ -3072,10 +3139,10 @@
       <w:spacing w:after="0"/>
     </w:pPr>
   </w:style>
-  <w:style w:type="character" w:customStyle="1" w:styleId="NoSpacingChar">
-    <w:name w:val="No Spacing Char"/>
-    <w:basedOn w:val="DefaultParagraphFont"/>
-    <w:link w:val="NoSpacing"/>
+  <w:style w:type="character" w:customStyle="1" w:styleId="KeinLeerraumZchn">
+    <w:name w:val="Kein Leerraum Zchn"/>
+    <w:basedOn w:val="Absatz-Standardschriftart"/>
+    <w:link w:val="KeinLeerraum"/>
     <w:uiPriority w:val="1"/>
     <w:rsid w:val="003C3BB7"/>
     <w:rPr>
@@ -3083,9 +3150,9 @@
       <w:szCs w:val="20"/>
     </w:rPr>
   </w:style>
-  <w:style w:type="paragraph" w:styleId="ListParagraph">
+  <w:style w:type="paragraph" w:styleId="Listenabsatz">
     <w:name w:val="List Paragraph"/>
-    <w:basedOn w:val="Normal"/>
+    <w:basedOn w:val="Standard"/>
     <w:uiPriority w:val="34"/>
     <w:qFormat/>
     <w:rsid w:val="003C3BB7"/>
@@ -3094,11 +3161,11 @@
       <w:contextualSpacing/>
     </w:pPr>
   </w:style>
-  <w:style w:type="paragraph" w:styleId="Quote">
+  <w:style w:type="paragraph" w:styleId="Zitat">
     <w:name w:val="Quote"/>
-    <w:basedOn w:val="Normal"/>
-    <w:next w:val="Normal"/>
-    <w:link w:val="QuoteChar"/>
+    <w:basedOn w:val="Standard"/>
+    <w:next w:val="Standard"/>
+    <w:link w:val="ZitatZchn"/>
     <w:uiPriority w:val="29"/>
     <w:qFormat/>
     <w:rsid w:val="003C3BB7"/>
@@ -3107,10 +3174,10 @@
       <w:iCs/>
     </w:rPr>
   </w:style>
-  <w:style w:type="character" w:customStyle="1" w:styleId="QuoteChar">
-    <w:name w:val="Quote Char"/>
-    <w:basedOn w:val="DefaultParagraphFont"/>
-    <w:link w:val="Quote"/>
+  <w:style w:type="character" w:customStyle="1" w:styleId="ZitatZchn">
+    <w:name w:val="Zitat Zchn"/>
+    <w:basedOn w:val="Absatz-Standardschriftart"/>
+    <w:link w:val="Zitat"/>
     <w:uiPriority w:val="29"/>
     <w:rsid w:val="003C3BB7"/>
     <w:rPr>
@@ -3120,11 +3187,11 @@
       <w:szCs w:val="20"/>
     </w:rPr>
   </w:style>
-  <w:style w:type="paragraph" w:styleId="IntenseQuote">
+  <w:style w:type="paragraph" w:styleId="IntensivesZitat">
     <w:name w:val="Intense Quote"/>
-    <w:basedOn w:val="Normal"/>
-    <w:next w:val="Normal"/>
-    <w:link w:val="IntenseQuoteChar"/>
+    <w:basedOn w:val="Standard"/>
+    <w:next w:val="Standard"/>
+    <w:link w:val="IntensivesZitatZchn"/>
     <w:uiPriority w:val="30"/>
     <w:qFormat/>
     <w:rsid w:val="003C3BB7"/>
@@ -3143,10 +3210,10 @@
       <w:color w:val="4F81BD" w:themeColor="accent1"/>
     </w:rPr>
   </w:style>
-  <w:style w:type="character" w:customStyle="1" w:styleId="IntenseQuoteChar">
-    <w:name w:val="Intense Quote Char"/>
-    <w:basedOn w:val="DefaultParagraphFont"/>
-    <w:link w:val="IntenseQuote"/>
+  <w:style w:type="character" w:customStyle="1" w:styleId="IntensivesZitatZchn">
+    <w:name w:val="Intensives Zitat Zchn"/>
+    <w:basedOn w:val="Absatz-Standardschriftart"/>
+    <w:link w:val="IntensivesZitat"/>
     <w:uiPriority w:val="30"/>
     <w:rsid w:val="003C3BB7"/>
     <w:rPr>
@@ -3157,7 +3224,7 @@
       <w:szCs w:val="20"/>
     </w:rPr>
   </w:style>
-  <w:style w:type="character" w:styleId="SubtleEmphasis">
+  <w:style w:type="character" w:styleId="SchwacheHervorhebung">
     <w:name w:val="Subtle Emphasis"/>
     <w:uiPriority w:val="19"/>
     <w:qFormat/>
@@ -3168,7 +3235,7 @@
       <w:color w:val="243F60" w:themeColor="accent1" w:themeShade="7F"/>
     </w:rPr>
   </w:style>
-  <w:style w:type="character" w:styleId="IntenseEmphasis">
+  <w:style w:type="character" w:styleId="IntensiveHervorhebung">
     <w:name w:val="Intense Emphasis"/>
     <w:uiPriority w:val="21"/>
     <w:qFormat/>
@@ -3181,7 +3248,7 @@
       <w:spacing w:val="10"/>
     </w:rPr>
   </w:style>
-  <w:style w:type="character" w:styleId="SubtleReference">
+  <w:style w:type="character" w:styleId="SchwacherVerweis">
     <w:name w:val="Subtle Reference"/>
     <w:uiPriority w:val="31"/>
     <w:qFormat/>
@@ -3192,7 +3259,7 @@
       <w:color w:val="4F81BD" w:themeColor="accent1"/>
     </w:rPr>
   </w:style>
-  <w:style w:type="character" w:styleId="IntenseReference">
+  <w:style w:type="character" w:styleId="IntensiverVerweis">
     <w:name w:val="Intense Reference"/>
     <w:uiPriority w:val="32"/>
     <w:qFormat/>
@@ -3206,7 +3273,7 @@
       <w:color w:val="4F81BD" w:themeColor="accent1"/>
     </w:rPr>
   </w:style>
-  <w:style w:type="character" w:styleId="BookTitle">
+  <w:style w:type="character" w:styleId="Buchtitel">
     <w:name w:val="Book Title"/>
     <w:uiPriority w:val="33"/>
     <w:qFormat/>
@@ -3219,10 +3286,10 @@
       <w:spacing w:val="9"/>
     </w:rPr>
   </w:style>
-  <w:style w:type="paragraph" w:styleId="TOCHeading">
+  <w:style w:type="paragraph" w:styleId="Inhaltsverzeichnisberschrift">
     <w:name w:val="TOC Heading"/>
-    <w:basedOn w:val="Heading1"/>
-    <w:next w:val="Normal"/>
+    <w:basedOn w:val="berschrift1"/>
+    <w:next w:val="Standard"/>
     <w:uiPriority w:val="39"/>
     <w:unhideWhenUsed/>
     <w:qFormat/>
@@ -3234,10 +3301,10 @@
       <w:lang w:bidi="en-US"/>
     </w:rPr>
   </w:style>
-  <w:style w:type="paragraph" w:styleId="TOC1">
+  <w:style w:type="paragraph" w:styleId="Verzeichnis1">
     <w:name w:val="toc 1"/>
-    <w:basedOn w:val="Normal"/>
-    <w:next w:val="Normal"/>
+    <w:basedOn w:val="Standard"/>
+    <w:next w:val="Standard"/>
     <w:autoRedefine/>
     <w:uiPriority w:val="39"/>
     <w:unhideWhenUsed/>
@@ -3250,10 +3317,10 @@
       <w:b/>
     </w:rPr>
   </w:style>
-  <w:style w:type="paragraph" w:styleId="TOC2">
+  <w:style w:type="paragraph" w:styleId="Verzeichnis2">
     <w:name w:val="toc 2"/>
-    <w:basedOn w:val="Normal"/>
-    <w:next w:val="Normal"/>
+    <w:basedOn w:val="Standard"/>
+    <w:next w:val="Standard"/>
     <w:autoRedefine/>
     <w:uiPriority w:val="39"/>
     <w:unhideWhenUsed/>
@@ -3266,7 +3333,7 @@
   </w:style>
   <w:style w:type="character" w:styleId="Hyperlink">
     <w:name w:val="Hyperlink"/>
-    <w:basedOn w:val="DefaultParagraphFont"/>
+    <w:basedOn w:val="Absatz-Standardschriftart"/>
     <w:uiPriority w:val="99"/>
     <w:unhideWhenUsed/>
     <w:rsid w:val="006F2255"/>
@@ -3275,10 +3342,10 @@
       <w:u w:val="single"/>
     </w:rPr>
   </w:style>
-  <w:style w:type="paragraph" w:styleId="BalloonText">
+  <w:style w:type="paragraph" w:styleId="Sprechblasentext">
     <w:name w:val="Balloon Text"/>
-    <w:basedOn w:val="Normal"/>
-    <w:link w:val="BalloonTextChar"/>
+    <w:basedOn w:val="Standard"/>
+    <w:link w:val="SprechblasentextZchn"/>
     <w:uiPriority w:val="99"/>
     <w:semiHidden/>
     <w:unhideWhenUsed/>
@@ -3292,10 +3359,10 @@
       <w:szCs w:val="16"/>
     </w:rPr>
   </w:style>
-  <w:style w:type="character" w:customStyle="1" w:styleId="BalloonTextChar">
-    <w:name w:val="Balloon Text Char"/>
-    <w:basedOn w:val="DefaultParagraphFont"/>
-    <w:link w:val="BalloonText"/>
+  <w:style w:type="character" w:customStyle="1" w:styleId="SprechblasentextZchn">
+    <w:name w:val="Sprechblasentext Zchn"/>
+    <w:basedOn w:val="Absatz-Standardschriftart"/>
+    <w:link w:val="Sprechblasentext"/>
     <w:uiPriority w:val="99"/>
     <w:semiHidden/>
     <w:rsid w:val="006F2255"/>
@@ -3305,10 +3372,10 @@
       <w:szCs w:val="16"/>
     </w:rPr>
   </w:style>
-  <w:style w:type="paragraph" w:styleId="TOC3">
+  <w:style w:type="paragraph" w:styleId="Verzeichnis3">
     <w:name w:val="toc 3"/>
-    <w:basedOn w:val="Normal"/>
-    <w:next w:val="Normal"/>
+    <w:basedOn w:val="Standard"/>
+    <w:next w:val="Standard"/>
     <w:autoRedefine/>
     <w:uiPriority w:val="39"/>
     <w:unhideWhenUsed/>
@@ -3323,10 +3390,10 @@
       <w:lang w:eastAsia="de-CH"/>
     </w:rPr>
   </w:style>
-  <w:style w:type="paragraph" w:styleId="Header">
+  <w:style w:type="paragraph" w:styleId="Kopfzeile">
     <w:name w:val="header"/>
-    <w:basedOn w:val="Normal"/>
-    <w:link w:val="HeaderChar"/>
+    <w:basedOn w:val="Standard"/>
+    <w:link w:val="KopfzeileZchn"/>
     <w:uiPriority w:val="99"/>
     <w:unhideWhenUsed/>
     <w:rsid w:val="008F2373"/>
@@ -3338,10 +3405,10 @@
       <w:spacing w:after="0"/>
     </w:pPr>
   </w:style>
-  <w:style w:type="character" w:customStyle="1" w:styleId="HeaderChar">
-    <w:name w:val="Header Char"/>
-    <w:basedOn w:val="DefaultParagraphFont"/>
-    <w:link w:val="Header"/>
+  <w:style w:type="character" w:customStyle="1" w:styleId="KopfzeileZchn">
+    <w:name w:val="Kopfzeile Zchn"/>
+    <w:basedOn w:val="Absatz-Standardschriftart"/>
+    <w:link w:val="Kopfzeile"/>
     <w:uiPriority w:val="99"/>
     <w:rsid w:val="008F2373"/>
     <w:rPr>
@@ -3349,10 +3416,10 @@
       <w:szCs w:val="20"/>
     </w:rPr>
   </w:style>
-  <w:style w:type="paragraph" w:styleId="Footer">
+  <w:style w:type="paragraph" w:styleId="Fuzeile">
     <w:name w:val="footer"/>
-    <w:basedOn w:val="Normal"/>
-    <w:link w:val="FooterChar"/>
+    <w:basedOn w:val="Standard"/>
+    <w:link w:val="FuzeileZchn"/>
     <w:uiPriority w:val="99"/>
     <w:unhideWhenUsed/>
     <w:rsid w:val="008F2373"/>
@@ -3364,10 +3431,10 @@
       <w:spacing w:after="0"/>
     </w:pPr>
   </w:style>
-  <w:style w:type="character" w:customStyle="1" w:styleId="FooterChar">
-    <w:name w:val="Footer Char"/>
-    <w:basedOn w:val="DefaultParagraphFont"/>
-    <w:link w:val="Footer"/>
+  <w:style w:type="character" w:customStyle="1" w:styleId="FuzeileZchn">
+    <w:name w:val="Fußzeile Zchn"/>
+    <w:basedOn w:val="Absatz-Standardschriftart"/>
+    <w:link w:val="Fuzeile"/>
     <w:uiPriority w:val="99"/>
     <w:rsid w:val="008F2373"/>
     <w:rPr>
@@ -3375,9 +3442,9 @@
       <w:szCs w:val="20"/>
     </w:rPr>
   </w:style>
-  <w:style w:type="table" w:styleId="LightList-Accent1">
+  <w:style w:type="table" w:styleId="HelleListe-Akzent1">
     <w:name w:val="Light List Accent 1"/>
-    <w:basedOn w:val="TableNormal"/>
+    <w:basedOn w:val="NormaleTabelle"/>
     <w:uiPriority w:val="61"/>
     <w:rsid w:val="003B436F"/>
     <w:pPr>
@@ -3642,7 +3709,7 @@
     <w:lsdException w:name="Bibliography" w:uiPriority="37"/>
     <w:lsdException w:name="TOC Heading" w:uiPriority="39" w:qFormat="1"/>
   </w:latentStyles>
-  <w:style w:type="paragraph" w:default="1" w:styleId="Normal">
+  <w:style w:type="paragraph" w:default="1" w:styleId="Standard">
     <w:name w:val="Normal"/>
     <w:qFormat/>
     <w:rsid w:val="003C3BB7"/>
@@ -3651,11 +3718,11 @@
       <w:szCs w:val="20"/>
     </w:rPr>
   </w:style>
-  <w:style w:type="paragraph" w:styleId="Heading1">
+  <w:style w:type="paragraph" w:styleId="berschrift1">
     <w:name w:val="heading 1"/>
-    <w:basedOn w:val="Normal"/>
-    <w:next w:val="Normal"/>
-    <w:link w:val="Heading1Char"/>
+    <w:basedOn w:val="Standard"/>
+    <w:next w:val="Standard"/>
+    <w:link w:val="berschrift1Zchn"/>
     <w:uiPriority w:val="9"/>
     <w:qFormat/>
     <w:rsid w:val="00C90DFA"/>
@@ -3677,11 +3744,11 @@
       <w:szCs w:val="22"/>
     </w:rPr>
   </w:style>
-  <w:style w:type="paragraph" w:styleId="Heading2">
+  <w:style w:type="paragraph" w:styleId="berschrift2">
     <w:name w:val="heading 2"/>
-    <w:basedOn w:val="Normal"/>
-    <w:next w:val="Normal"/>
-    <w:link w:val="Heading2Char"/>
+    <w:basedOn w:val="Standard"/>
+    <w:next w:val="Standard"/>
+    <w:link w:val="berschrift2Zchn"/>
     <w:uiPriority w:val="9"/>
     <w:unhideWhenUsed/>
     <w:qFormat/>
@@ -3711,11 +3778,11 @@
       <w:szCs w:val="22"/>
     </w:rPr>
   </w:style>
-  <w:style w:type="paragraph" w:styleId="Heading3">
+  <w:style w:type="paragraph" w:styleId="berschrift3">
     <w:name w:val="heading 3"/>
-    <w:basedOn w:val="Normal"/>
-    <w:next w:val="Normal"/>
-    <w:link w:val="Heading3Char"/>
+    <w:basedOn w:val="Standard"/>
+    <w:next w:val="Standard"/>
+    <w:link w:val="berschrift3Zchn"/>
     <w:uiPriority w:val="9"/>
     <w:unhideWhenUsed/>
     <w:qFormat/>
@@ -3740,11 +3807,11 @@
       <w:szCs w:val="22"/>
     </w:rPr>
   </w:style>
-  <w:style w:type="paragraph" w:styleId="Heading4">
+  <w:style w:type="paragraph" w:styleId="berschrift4">
     <w:name w:val="heading 4"/>
-    <w:basedOn w:val="Normal"/>
-    <w:next w:val="Normal"/>
-    <w:link w:val="Heading4Char"/>
+    <w:basedOn w:val="Standard"/>
+    <w:next w:val="Standard"/>
+    <w:link w:val="berschrift4Zchn"/>
     <w:uiPriority w:val="9"/>
     <w:unhideWhenUsed/>
     <w:qFormat/>
@@ -3769,11 +3836,11 @@
       <w:szCs w:val="22"/>
     </w:rPr>
   </w:style>
-  <w:style w:type="paragraph" w:styleId="Heading5">
+  <w:style w:type="paragraph" w:styleId="berschrift5">
     <w:name w:val="heading 5"/>
-    <w:basedOn w:val="Normal"/>
-    <w:next w:val="Normal"/>
-    <w:link w:val="Heading5Char"/>
+    <w:basedOn w:val="Standard"/>
+    <w:next w:val="Standard"/>
+    <w:link w:val="berschrift5Zchn"/>
     <w:uiPriority w:val="9"/>
     <w:unhideWhenUsed/>
     <w:qFormat/>
@@ -3799,11 +3866,11 @@
       <w:szCs w:val="22"/>
     </w:rPr>
   </w:style>
-  <w:style w:type="paragraph" w:styleId="Heading6">
+  <w:style w:type="paragraph" w:styleId="berschrift6">
     <w:name w:val="heading 6"/>
-    <w:basedOn w:val="Normal"/>
-    <w:next w:val="Normal"/>
-    <w:link w:val="Heading6Char"/>
+    <w:basedOn w:val="Standard"/>
+    <w:next w:val="Standard"/>
+    <w:link w:val="berschrift6Zchn"/>
     <w:uiPriority w:val="9"/>
     <w:unhideWhenUsed/>
     <w:qFormat/>
@@ -3824,11 +3891,11 @@
       <w:szCs w:val="22"/>
     </w:rPr>
   </w:style>
-  <w:style w:type="paragraph" w:styleId="Heading7">
+  <w:style w:type="paragraph" w:styleId="berschrift7">
     <w:name w:val="heading 7"/>
-    <w:basedOn w:val="Normal"/>
-    <w:next w:val="Normal"/>
-    <w:link w:val="Heading7Char"/>
+    <w:basedOn w:val="Standard"/>
+    <w:next w:val="Standard"/>
+    <w:link w:val="berschrift7Zchn"/>
     <w:uiPriority w:val="9"/>
     <w:semiHidden/>
     <w:unhideWhenUsed/>
@@ -3850,11 +3917,11 @@
       <w:szCs w:val="22"/>
     </w:rPr>
   </w:style>
-  <w:style w:type="paragraph" w:styleId="Heading8">
+  <w:style w:type="paragraph" w:styleId="berschrift8">
     <w:name w:val="heading 8"/>
-    <w:basedOn w:val="Normal"/>
-    <w:next w:val="Normal"/>
-    <w:link w:val="Heading8Char"/>
+    <w:basedOn w:val="Standard"/>
+    <w:next w:val="Standard"/>
+    <w:link w:val="berschrift8Zchn"/>
     <w:uiPriority w:val="9"/>
     <w:semiHidden/>
     <w:unhideWhenUsed/>
@@ -3875,11 +3942,11 @@
       <w:szCs w:val="18"/>
     </w:rPr>
   </w:style>
-  <w:style w:type="paragraph" w:styleId="Heading9">
+  <w:style w:type="paragraph" w:styleId="berschrift9">
     <w:name w:val="heading 9"/>
-    <w:basedOn w:val="Normal"/>
-    <w:next w:val="Normal"/>
-    <w:link w:val="Heading9Char"/>
+    <w:basedOn w:val="Standard"/>
+    <w:next w:val="Standard"/>
+    <w:link w:val="berschrift9Zchn"/>
     <w:uiPriority w:val="9"/>
     <w:semiHidden/>
     <w:unhideWhenUsed/>
@@ -3901,13 +3968,13 @@
       <w:szCs w:val="18"/>
     </w:rPr>
   </w:style>
-  <w:style w:type="character" w:default="1" w:styleId="DefaultParagraphFont">
+  <w:style w:type="character" w:default="1" w:styleId="Absatz-Standardschriftart">
     <w:name w:val="Default Paragraph Font"/>
     <w:uiPriority w:val="1"/>
     <w:semiHidden/>
     <w:unhideWhenUsed/>
   </w:style>
-  <w:style w:type="table" w:default="1" w:styleId="TableNormal">
+  <w:style w:type="table" w:default="1" w:styleId="NormaleTabelle">
     <w:name w:val="Normal Table"/>
     <w:uiPriority w:val="99"/>
     <w:semiHidden/>
@@ -3922,16 +3989,16 @@
       </w:tblCellMar>
     </w:tblPr>
   </w:style>
-  <w:style w:type="numbering" w:default="1" w:styleId="NoList">
+  <w:style w:type="numbering" w:default="1" w:styleId="KeineListe">
     <w:name w:val="No List"/>
     <w:uiPriority w:val="99"/>
     <w:semiHidden/>
     <w:unhideWhenUsed/>
   </w:style>
-  <w:style w:type="character" w:customStyle="1" w:styleId="Heading1Char">
-    <w:name w:val="Heading 1 Char"/>
-    <w:basedOn w:val="DefaultParagraphFont"/>
-    <w:link w:val="Heading1"/>
+  <w:style w:type="character" w:customStyle="1" w:styleId="berschrift1Zchn">
+    <w:name w:val="Überschrift 1 Zchn"/>
+    <w:basedOn w:val="Absatz-Standardschriftart"/>
+    <w:link w:val="berschrift1"/>
     <w:uiPriority w:val="9"/>
     <w:rsid w:val="00C90DFA"/>
     <w:rPr>
@@ -3943,10 +4010,10 @@
       <w:shd w:val="clear" w:color="auto" w:fill="FFFFFF" w:themeFill="background1"/>
     </w:rPr>
   </w:style>
-  <w:style w:type="character" w:customStyle="1" w:styleId="Heading2Char">
-    <w:name w:val="Heading 2 Char"/>
-    <w:basedOn w:val="DefaultParagraphFont"/>
-    <w:link w:val="Heading2"/>
+  <w:style w:type="character" w:customStyle="1" w:styleId="berschrift2Zchn">
+    <w:name w:val="Überschrift 2 Zchn"/>
+    <w:basedOn w:val="Absatz-Standardschriftart"/>
+    <w:link w:val="berschrift2"/>
     <w:uiPriority w:val="9"/>
     <w:rsid w:val="00402E1C"/>
     <w:rPr>
@@ -3958,9 +4025,9 @@
       <w:shd w:val="clear" w:color="auto" w:fill="5994CB"/>
     </w:rPr>
   </w:style>
-  <w:style w:type="table" w:styleId="TableGrid">
+  <w:style w:type="table" w:styleId="Tabellenraster">
     <w:name w:val="Table Grid"/>
-    <w:basedOn w:val="TableNormal"/>
+    <w:basedOn w:val="NormaleTabelle"/>
     <w:uiPriority w:val="59"/>
     <w:rsid w:val="00651384"/>
     <w:pPr>
@@ -3984,9 +4051,9 @@
       </w:tblCellMar>
     </w:tblPr>
   </w:style>
-  <w:style w:type="table" w:styleId="LightGrid-Accent1">
+  <w:style w:type="table" w:styleId="HellesRaster-Akzent1">
     <w:name w:val="Light Grid Accent 1"/>
-    <w:basedOn w:val="TableNormal"/>
+    <w:basedOn w:val="NormaleTabelle"/>
     <w:uiPriority w:val="62"/>
     <w:rsid w:val="00CB0412"/>
     <w:pPr>
@@ -4114,9 +4181,9 @@
       </w:tcPr>
     </w:tblStylePr>
   </w:style>
-  <w:style w:type="table" w:styleId="MediumShading1-Accent1">
+  <w:style w:type="table" w:styleId="MittlereSchattierung1-Akzent1">
     <w:name w:val="Medium Shading 1 Accent 1"/>
-    <w:basedOn w:val="TableNormal"/>
+    <w:basedOn w:val="NormaleTabelle"/>
     <w:uiPriority w:val="63"/>
     <w:rsid w:val="004A070C"/>
     <w:pPr>
@@ -4214,9 +4281,9 @@
       </w:tcPr>
     </w:tblStylePr>
   </w:style>
-  <w:style w:type="table" w:styleId="MediumList2-Accent1">
+  <w:style w:type="table" w:styleId="MittlereListe2-Akzent1">
     <w:name w:val="Medium List 2 Accent 1"/>
-    <w:basedOn w:val="TableNormal"/>
+    <w:basedOn w:val="NormaleTabelle"/>
     <w:uiPriority w:val="66"/>
     <w:rsid w:val="00CB0412"/>
     <w:pPr>
@@ -4342,9 +4409,9 @@
       </w:tcPr>
     </w:tblStylePr>
   </w:style>
-  <w:style w:type="table" w:styleId="MediumList1-Accent1">
+  <w:style w:type="table" w:styleId="MittlereListe1-Akzent1">
     <w:name w:val="Medium List 1 Accent 1"/>
-    <w:basedOn w:val="TableNormal"/>
+    <w:basedOn w:val="NormaleTabelle"/>
     <w:uiPriority w:val="65"/>
     <w:rsid w:val="00CB0412"/>
     <w:pPr>
@@ -4426,10 +4493,10 @@
       </w:tcPr>
     </w:tblStylePr>
   </w:style>
-  <w:style w:type="character" w:customStyle="1" w:styleId="Heading3Char">
-    <w:name w:val="Heading 3 Char"/>
-    <w:basedOn w:val="DefaultParagraphFont"/>
-    <w:link w:val="Heading3"/>
+  <w:style w:type="character" w:customStyle="1" w:styleId="berschrift3Zchn">
+    <w:name w:val="Überschrift 3 Zchn"/>
+    <w:basedOn w:val="Absatz-Standardschriftart"/>
+    <w:link w:val="berschrift3"/>
     <w:uiPriority w:val="9"/>
     <w:rsid w:val="00EA2F23"/>
     <w:rPr>
@@ -4439,10 +4506,10 @@
       <w:spacing w:val="15"/>
     </w:rPr>
   </w:style>
-  <w:style w:type="character" w:customStyle="1" w:styleId="Heading4Char">
-    <w:name w:val="Heading 4 Char"/>
-    <w:basedOn w:val="DefaultParagraphFont"/>
-    <w:link w:val="Heading4"/>
+  <w:style w:type="character" w:customStyle="1" w:styleId="berschrift4Zchn">
+    <w:name w:val="Überschrift 4 Zchn"/>
+    <w:basedOn w:val="Absatz-Standardschriftart"/>
+    <w:link w:val="berschrift4"/>
     <w:uiPriority w:val="9"/>
     <w:rsid w:val="006211F6"/>
     <w:rPr>
@@ -4451,10 +4518,10 @@
       <w:spacing w:val="10"/>
     </w:rPr>
   </w:style>
-  <w:style w:type="character" w:customStyle="1" w:styleId="Heading5Char">
-    <w:name w:val="Heading 5 Char"/>
-    <w:basedOn w:val="DefaultParagraphFont"/>
-    <w:link w:val="Heading5"/>
+  <w:style w:type="character" w:customStyle="1" w:styleId="berschrift5Zchn">
+    <w:name w:val="Überschrift 5 Zchn"/>
+    <w:basedOn w:val="Absatz-Standardschriftart"/>
+    <w:link w:val="berschrift5"/>
     <w:uiPriority w:val="9"/>
     <w:rsid w:val="00FB472D"/>
     <w:rPr>
@@ -4464,10 +4531,10 @@
       <w:spacing w:val="10"/>
     </w:rPr>
   </w:style>
-  <w:style w:type="character" w:customStyle="1" w:styleId="Heading6Char">
-    <w:name w:val="Heading 6 Char"/>
-    <w:basedOn w:val="DefaultParagraphFont"/>
-    <w:link w:val="Heading6"/>
+  <w:style w:type="character" w:customStyle="1" w:styleId="berschrift6Zchn">
+    <w:name w:val="Überschrift 6 Zchn"/>
+    <w:basedOn w:val="Absatz-Standardschriftart"/>
+    <w:link w:val="berschrift6"/>
     <w:uiPriority w:val="9"/>
     <w:rsid w:val="006211F6"/>
     <w:rPr>
@@ -4476,10 +4543,10 @@
       <w:spacing w:val="10"/>
     </w:rPr>
   </w:style>
-  <w:style w:type="character" w:customStyle="1" w:styleId="Heading7Char">
-    <w:name w:val="Heading 7 Char"/>
-    <w:basedOn w:val="DefaultParagraphFont"/>
-    <w:link w:val="Heading7"/>
+  <w:style w:type="character" w:customStyle="1" w:styleId="berschrift7Zchn">
+    <w:name w:val="Überschrift 7 Zchn"/>
+    <w:basedOn w:val="Absatz-Standardschriftart"/>
+    <w:link w:val="berschrift7"/>
     <w:uiPriority w:val="9"/>
     <w:semiHidden/>
     <w:rsid w:val="003C3BB7"/>
@@ -4489,10 +4556,10 @@
       <w:spacing w:val="10"/>
     </w:rPr>
   </w:style>
-  <w:style w:type="character" w:customStyle="1" w:styleId="Heading8Char">
-    <w:name w:val="Heading 8 Char"/>
-    <w:basedOn w:val="DefaultParagraphFont"/>
-    <w:link w:val="Heading8"/>
+  <w:style w:type="character" w:customStyle="1" w:styleId="berschrift8Zchn">
+    <w:name w:val="Überschrift 8 Zchn"/>
+    <w:basedOn w:val="Absatz-Standardschriftart"/>
+    <w:link w:val="berschrift8"/>
     <w:uiPriority w:val="9"/>
     <w:semiHidden/>
     <w:rsid w:val="003C3BB7"/>
@@ -4503,10 +4570,10 @@
       <w:szCs w:val="18"/>
     </w:rPr>
   </w:style>
-  <w:style w:type="character" w:customStyle="1" w:styleId="Heading9Char">
-    <w:name w:val="Heading 9 Char"/>
-    <w:basedOn w:val="DefaultParagraphFont"/>
-    <w:link w:val="Heading9"/>
+  <w:style w:type="character" w:customStyle="1" w:styleId="berschrift9Zchn">
+    <w:name w:val="Überschrift 9 Zchn"/>
+    <w:basedOn w:val="Absatz-Standardschriftart"/>
+    <w:link w:val="berschrift9"/>
     <w:uiPriority w:val="9"/>
     <w:semiHidden/>
     <w:rsid w:val="003C3BB7"/>
@@ -4518,10 +4585,10 @@
       <w:szCs w:val="18"/>
     </w:rPr>
   </w:style>
-  <w:style w:type="paragraph" w:styleId="Caption">
+  <w:style w:type="paragraph" w:styleId="Beschriftung">
     <w:name w:val="caption"/>
-    <w:basedOn w:val="Normal"/>
-    <w:next w:val="Normal"/>
+    <w:basedOn w:val="Standard"/>
+    <w:next w:val="Standard"/>
     <w:uiPriority w:val="35"/>
     <w:semiHidden/>
     <w:unhideWhenUsed/>
@@ -4535,11 +4602,11 @@
       <w:szCs w:val="16"/>
     </w:rPr>
   </w:style>
-  <w:style w:type="paragraph" w:styleId="Title">
+  <w:style w:type="paragraph" w:styleId="Titel">
     <w:name w:val="Title"/>
-    <w:basedOn w:val="Normal"/>
-    <w:next w:val="Normal"/>
-    <w:link w:val="TitleChar"/>
+    <w:basedOn w:val="Standard"/>
+    <w:next w:val="Standard"/>
+    <w:link w:val="TitelZchn"/>
     <w:uiPriority w:val="10"/>
     <w:qFormat/>
     <w:rsid w:val="005E2896"/>
@@ -4555,10 +4622,10 @@
       <w:szCs w:val="52"/>
     </w:rPr>
   </w:style>
-  <w:style w:type="character" w:customStyle="1" w:styleId="TitleChar">
-    <w:name w:val="Title Char"/>
-    <w:basedOn w:val="DefaultParagraphFont"/>
-    <w:link w:val="Title"/>
+  <w:style w:type="character" w:customStyle="1" w:styleId="TitelZchn">
+    <w:name w:val="Titel Zchn"/>
+    <w:basedOn w:val="Absatz-Standardschriftart"/>
+    <w:link w:val="Titel"/>
     <w:uiPriority w:val="10"/>
     <w:rsid w:val="005E2896"/>
     <w:rPr>
@@ -4570,11 +4637,11 @@
       <w:szCs w:val="52"/>
     </w:rPr>
   </w:style>
-  <w:style w:type="paragraph" w:styleId="Subtitle">
+  <w:style w:type="paragraph" w:styleId="Untertitel">
     <w:name w:val="Subtitle"/>
-    <w:basedOn w:val="Normal"/>
-    <w:next w:val="Normal"/>
-    <w:link w:val="SubtitleChar"/>
+    <w:basedOn w:val="Standard"/>
+    <w:next w:val="Standard"/>
+    <w:link w:val="UntertitelZchn"/>
     <w:uiPriority w:val="11"/>
     <w:qFormat/>
     <w:rsid w:val="003C3BB7"/>
@@ -4589,10 +4656,10 @@
       <w:szCs w:val="24"/>
     </w:rPr>
   </w:style>
-  <w:style w:type="character" w:customStyle="1" w:styleId="SubtitleChar">
-    <w:name w:val="Subtitle Char"/>
-    <w:basedOn w:val="DefaultParagraphFont"/>
-    <w:link w:val="Subtitle"/>
+  <w:style w:type="character" w:customStyle="1" w:styleId="UntertitelZchn">
+    <w:name w:val="Untertitel Zchn"/>
+    <w:basedOn w:val="Absatz-Standardschriftart"/>
+    <w:link w:val="Untertitel"/>
     <w:uiPriority w:val="11"/>
     <w:rsid w:val="003C3BB7"/>
     <w:rPr>
@@ -4603,7 +4670,7 @@
       <w:szCs w:val="24"/>
     </w:rPr>
   </w:style>
-  <w:style w:type="character" w:styleId="Strong">
+  <w:style w:type="character" w:styleId="Fett">
     <w:name w:val="Strong"/>
     <w:uiPriority w:val="22"/>
     <w:qFormat/>
@@ -4613,7 +4680,7 @@
       <w:bCs/>
     </w:rPr>
   </w:style>
-  <w:style w:type="character" w:styleId="Emphasis">
+  <w:style w:type="character" w:styleId="Hervorhebung">
     <w:name w:val="Emphasis"/>
     <w:uiPriority w:val="20"/>
     <w:qFormat/>
@@ -4624,10 +4691,10 @@
       <w:spacing w:val="5"/>
     </w:rPr>
   </w:style>
-  <w:style w:type="paragraph" w:styleId="NoSpacing">
+  <w:style w:type="paragraph" w:styleId="KeinLeerraum">
     <w:name w:val="No Spacing"/>
-    <w:basedOn w:val="Normal"/>
-    <w:link w:val="NoSpacingChar"/>
+    <w:basedOn w:val="Standard"/>
+    <w:link w:val="KeinLeerraumZchn"/>
     <w:uiPriority w:val="1"/>
     <w:qFormat/>
     <w:rsid w:val="003C3BB7"/>
@@ -4635,10 +4702,10 @@
       <w:spacing w:after="0"/>
     </w:pPr>
   </w:style>
-  <w:style w:type="character" w:customStyle="1" w:styleId="NoSpacingChar">
-    <w:name w:val="No Spacing Char"/>
-    <w:basedOn w:val="DefaultParagraphFont"/>
-    <w:link w:val="NoSpacing"/>
+  <w:style w:type="character" w:customStyle="1" w:styleId="KeinLeerraumZchn">
+    <w:name w:val="Kein Leerraum Zchn"/>
+    <w:basedOn w:val="Absatz-Standardschriftart"/>
+    <w:link w:val="KeinLeerraum"/>
     <w:uiPriority w:val="1"/>
     <w:rsid w:val="003C3BB7"/>
     <w:rPr>
@@ -4646,9 +4713,9 @@
       <w:szCs w:val="20"/>
     </w:rPr>
   </w:style>
-  <w:style w:type="paragraph" w:styleId="ListParagraph">
+  <w:style w:type="paragraph" w:styleId="Listenabsatz">
     <w:name w:val="List Paragraph"/>
-    <w:basedOn w:val="Normal"/>
+    <w:basedOn w:val="Standard"/>
     <w:uiPriority w:val="34"/>
     <w:qFormat/>
     <w:rsid w:val="003C3BB7"/>
@@ -4657,11 +4724,11 @@
       <w:contextualSpacing/>
     </w:pPr>
   </w:style>
-  <w:style w:type="paragraph" w:styleId="Quote">
+  <w:style w:type="paragraph" w:styleId="Zitat">
     <w:name w:val="Quote"/>
-    <w:basedOn w:val="Normal"/>
-    <w:next w:val="Normal"/>
-    <w:link w:val="QuoteChar"/>
+    <w:basedOn w:val="Standard"/>
+    <w:next w:val="Standard"/>
+    <w:link w:val="ZitatZchn"/>
     <w:uiPriority w:val="29"/>
     <w:qFormat/>
     <w:rsid w:val="003C3BB7"/>
@@ -4670,10 +4737,10 @@
       <w:iCs/>
     </w:rPr>
   </w:style>
-  <w:style w:type="character" w:customStyle="1" w:styleId="QuoteChar">
-    <w:name w:val="Quote Char"/>
-    <w:basedOn w:val="DefaultParagraphFont"/>
-    <w:link w:val="Quote"/>
+  <w:style w:type="character" w:customStyle="1" w:styleId="ZitatZchn">
+    <w:name w:val="Zitat Zchn"/>
+    <w:basedOn w:val="Absatz-Standardschriftart"/>
+    <w:link w:val="Zitat"/>
     <w:uiPriority w:val="29"/>
     <w:rsid w:val="003C3BB7"/>
     <w:rPr>
@@ -4683,11 +4750,11 @@
       <w:szCs w:val="20"/>
     </w:rPr>
   </w:style>
-  <w:style w:type="paragraph" w:styleId="IntenseQuote">
+  <w:style w:type="paragraph" w:styleId="IntensivesZitat">
     <w:name w:val="Intense Quote"/>
-    <w:basedOn w:val="Normal"/>
-    <w:next w:val="Normal"/>
-    <w:link w:val="IntenseQuoteChar"/>
+    <w:basedOn w:val="Standard"/>
+    <w:next w:val="Standard"/>
+    <w:link w:val="IntensivesZitatZchn"/>
     <w:uiPriority w:val="30"/>
     <w:qFormat/>
     <w:rsid w:val="003C3BB7"/>
@@ -4706,10 +4773,10 @@
       <w:color w:val="4F81BD" w:themeColor="accent1"/>
     </w:rPr>
   </w:style>
-  <w:style w:type="character" w:customStyle="1" w:styleId="IntenseQuoteChar">
-    <w:name w:val="Intense Quote Char"/>
-    <w:basedOn w:val="DefaultParagraphFont"/>
-    <w:link w:val="IntenseQuote"/>
+  <w:style w:type="character" w:customStyle="1" w:styleId="IntensivesZitatZchn">
+    <w:name w:val="Intensives Zitat Zchn"/>
+    <w:basedOn w:val="Absatz-Standardschriftart"/>
+    <w:link w:val="IntensivesZitat"/>
     <w:uiPriority w:val="30"/>
     <w:rsid w:val="003C3BB7"/>
     <w:rPr>
@@ -4720,7 +4787,7 @@
       <w:szCs w:val="20"/>
     </w:rPr>
   </w:style>
-  <w:style w:type="character" w:styleId="SubtleEmphasis">
+  <w:style w:type="character" w:styleId="SchwacheHervorhebung">
     <w:name w:val="Subtle Emphasis"/>
     <w:uiPriority w:val="19"/>
     <w:qFormat/>
@@ -4731,7 +4798,7 @@
       <w:color w:val="243F60" w:themeColor="accent1" w:themeShade="7F"/>
     </w:rPr>
   </w:style>
-  <w:style w:type="character" w:styleId="IntenseEmphasis">
+  <w:style w:type="character" w:styleId="IntensiveHervorhebung">
     <w:name w:val="Intense Emphasis"/>
     <w:uiPriority w:val="21"/>
     <w:qFormat/>
@@ -4744,7 +4811,7 @@
       <w:spacing w:val="10"/>
     </w:rPr>
   </w:style>
-  <w:style w:type="character" w:styleId="SubtleReference">
+  <w:style w:type="character" w:styleId="SchwacherVerweis">
     <w:name w:val="Subtle Reference"/>
     <w:uiPriority w:val="31"/>
     <w:qFormat/>
@@ -4755,7 +4822,7 @@
       <w:color w:val="4F81BD" w:themeColor="accent1"/>
     </w:rPr>
   </w:style>
-  <w:style w:type="character" w:styleId="IntenseReference">
+  <w:style w:type="character" w:styleId="IntensiverVerweis">
     <w:name w:val="Intense Reference"/>
     <w:uiPriority w:val="32"/>
     <w:qFormat/>
@@ -4769,7 +4836,7 @@
       <w:color w:val="4F81BD" w:themeColor="accent1"/>
     </w:rPr>
   </w:style>
-  <w:style w:type="character" w:styleId="BookTitle">
+  <w:style w:type="character" w:styleId="Buchtitel">
     <w:name w:val="Book Title"/>
     <w:uiPriority w:val="33"/>
     <w:qFormat/>
@@ -4782,10 +4849,10 @@
       <w:spacing w:val="9"/>
     </w:rPr>
   </w:style>
-  <w:style w:type="paragraph" w:styleId="TOCHeading">
+  <w:style w:type="paragraph" w:styleId="Inhaltsverzeichnisberschrift">
     <w:name w:val="TOC Heading"/>
-    <w:basedOn w:val="Heading1"/>
-    <w:next w:val="Normal"/>
+    <w:basedOn w:val="berschrift1"/>
+    <w:next w:val="Standard"/>
     <w:uiPriority w:val="39"/>
     <w:unhideWhenUsed/>
     <w:qFormat/>
@@ -4797,10 +4864,10 @@
       <w:lang w:bidi="en-US"/>
     </w:rPr>
   </w:style>
-  <w:style w:type="paragraph" w:styleId="TOC1">
+  <w:style w:type="paragraph" w:styleId="Verzeichnis1">
     <w:name w:val="toc 1"/>
-    <w:basedOn w:val="Normal"/>
-    <w:next w:val="Normal"/>
+    <w:basedOn w:val="Standard"/>
+    <w:next w:val="Standard"/>
     <w:autoRedefine/>
     <w:uiPriority w:val="39"/>
     <w:unhideWhenUsed/>
@@ -4813,10 +4880,10 @@
       <w:b/>
     </w:rPr>
   </w:style>
-  <w:style w:type="paragraph" w:styleId="TOC2">
+  <w:style w:type="paragraph" w:styleId="Verzeichnis2">
     <w:name w:val="toc 2"/>
-    <w:basedOn w:val="Normal"/>
-    <w:next w:val="Normal"/>
+    <w:basedOn w:val="Standard"/>
+    <w:next w:val="Standard"/>
     <w:autoRedefine/>
     <w:uiPriority w:val="39"/>
     <w:unhideWhenUsed/>
@@ -4829,7 +4896,7 @@
   </w:style>
   <w:style w:type="character" w:styleId="Hyperlink">
     <w:name w:val="Hyperlink"/>
-    <w:basedOn w:val="DefaultParagraphFont"/>
+    <w:basedOn w:val="Absatz-Standardschriftart"/>
     <w:uiPriority w:val="99"/>
     <w:unhideWhenUsed/>
     <w:rsid w:val="006F2255"/>
@@ -4838,10 +4905,10 @@
       <w:u w:val="single"/>
     </w:rPr>
   </w:style>
-  <w:style w:type="paragraph" w:styleId="BalloonText">
+  <w:style w:type="paragraph" w:styleId="Sprechblasentext">
     <w:name w:val="Balloon Text"/>
-    <w:basedOn w:val="Normal"/>
-    <w:link w:val="BalloonTextChar"/>
+    <w:basedOn w:val="Standard"/>
+    <w:link w:val="SprechblasentextZchn"/>
     <w:uiPriority w:val="99"/>
     <w:semiHidden/>
     <w:unhideWhenUsed/>
@@ -4855,10 +4922,10 @@
       <w:szCs w:val="16"/>
     </w:rPr>
   </w:style>
-  <w:style w:type="character" w:customStyle="1" w:styleId="BalloonTextChar">
-    <w:name w:val="Balloon Text Char"/>
-    <w:basedOn w:val="DefaultParagraphFont"/>
-    <w:link w:val="BalloonText"/>
+  <w:style w:type="character" w:customStyle="1" w:styleId="SprechblasentextZchn">
+    <w:name w:val="Sprechblasentext Zchn"/>
+    <w:basedOn w:val="Absatz-Standardschriftart"/>
+    <w:link w:val="Sprechblasentext"/>
     <w:uiPriority w:val="99"/>
     <w:semiHidden/>
     <w:rsid w:val="006F2255"/>
@@ -4868,10 +4935,10 @@
       <w:szCs w:val="16"/>
     </w:rPr>
   </w:style>
-  <w:style w:type="paragraph" w:styleId="TOC3">
+  <w:style w:type="paragraph" w:styleId="Verzeichnis3">
     <w:name w:val="toc 3"/>
-    <w:basedOn w:val="Normal"/>
-    <w:next w:val="Normal"/>
+    <w:basedOn w:val="Standard"/>
+    <w:next w:val="Standard"/>
     <w:autoRedefine/>
     <w:uiPriority w:val="39"/>
     <w:unhideWhenUsed/>
@@ -4886,10 +4953,10 @@
       <w:lang w:eastAsia="de-CH"/>
     </w:rPr>
   </w:style>
-  <w:style w:type="paragraph" w:styleId="Header">
+  <w:style w:type="paragraph" w:styleId="Kopfzeile">
     <w:name w:val="header"/>
-    <w:basedOn w:val="Normal"/>
-    <w:link w:val="HeaderChar"/>
+    <w:basedOn w:val="Standard"/>
+    <w:link w:val="KopfzeileZchn"/>
     <w:uiPriority w:val="99"/>
     <w:unhideWhenUsed/>
     <w:rsid w:val="008F2373"/>
@@ -4901,10 +4968,10 @@
       <w:spacing w:after="0"/>
     </w:pPr>
   </w:style>
-  <w:style w:type="character" w:customStyle="1" w:styleId="HeaderChar">
-    <w:name w:val="Header Char"/>
-    <w:basedOn w:val="DefaultParagraphFont"/>
-    <w:link w:val="Header"/>
+  <w:style w:type="character" w:customStyle="1" w:styleId="KopfzeileZchn">
+    <w:name w:val="Kopfzeile Zchn"/>
+    <w:basedOn w:val="Absatz-Standardschriftart"/>
+    <w:link w:val="Kopfzeile"/>
     <w:uiPriority w:val="99"/>
     <w:rsid w:val="008F2373"/>
     <w:rPr>
@@ -4912,10 +4979,10 @@
       <w:szCs w:val="20"/>
     </w:rPr>
   </w:style>
-  <w:style w:type="paragraph" w:styleId="Footer">
+  <w:style w:type="paragraph" w:styleId="Fuzeile">
     <w:name w:val="footer"/>
-    <w:basedOn w:val="Normal"/>
-    <w:link w:val="FooterChar"/>
+    <w:basedOn w:val="Standard"/>
+    <w:link w:val="FuzeileZchn"/>
     <w:uiPriority w:val="99"/>
     <w:unhideWhenUsed/>
     <w:rsid w:val="008F2373"/>
@@ -4927,10 +4994,10 @@
       <w:spacing w:after="0"/>
     </w:pPr>
   </w:style>
-  <w:style w:type="character" w:customStyle="1" w:styleId="FooterChar">
-    <w:name w:val="Footer Char"/>
-    <w:basedOn w:val="DefaultParagraphFont"/>
-    <w:link w:val="Footer"/>
+  <w:style w:type="character" w:customStyle="1" w:styleId="FuzeileZchn">
+    <w:name w:val="Fußzeile Zchn"/>
+    <w:basedOn w:val="Absatz-Standardschriftart"/>
+    <w:link w:val="Fuzeile"/>
     <w:uiPriority w:val="99"/>
     <w:rsid w:val="008F2373"/>
     <w:rPr>
@@ -4938,9 +5005,9 @@
       <w:szCs w:val="20"/>
     </w:rPr>
   </w:style>
-  <w:style w:type="table" w:styleId="LightList-Accent1">
+  <w:style w:type="table" w:styleId="HelleListe-Akzent1">
     <w:name w:val="Light List Accent 1"/>
-    <w:basedOn w:val="TableNormal"/>
+    <w:basedOn w:val="NormaleTabelle"/>
     <w:uiPriority w:val="61"/>
     <w:rsid w:val="003B436F"/>
     <w:pPr>
@@ -5339,7 +5406,7 @@
 </file>
 
 <file path=customXml/itemProps1.xml><?xml version="1.0" encoding="utf-8"?>
-<ds:datastoreItem xmlns:ds="http://schemas.openxmlformats.org/officeDocument/2006/customXml" ds:itemID="{9249E736-5AF2-4ADB-93F5-C85D8601B136}">
+<ds:datastoreItem xmlns:ds="http://schemas.openxmlformats.org/officeDocument/2006/customXml" ds:itemID="{AB8773B6-7CB0-430C-A0B9-CC51CD380F4D}">
   <ds:schemaRefs>
     <ds:schemaRef ds:uri="http://schemas.openxmlformats.org/officeDocument/2006/bibliography"/>
   </ds:schemaRefs>

</xml_diff>